<commit_message>
re-render all formats and tweak afiliations
</commit_message>
<xml_diff>
--- a/docs/Sections/TG_Full_Dissert.docx
+++ b/docs/Sections/TG_Full_Dissert.docx
@@ -76,6 +76,12 @@
       </w:pPr>
       <w:r>
         <w:t xml:space="preserve">Thomas</w:t>
+      </w:r>
+      <w:r>
+        <w:t xml:space="preserve"> </w:t>
+      </w:r>
+      <w:r>
+        <w:t xml:space="preserve">E.</w:t>
       </w:r>
       <w:r>
         <w:t xml:space="preserve"> </w:t>
@@ -1450,7 +1456,7 @@
         <w:t xml:space="preserve">(de Leeuw, 2015)</w:t>
       </w:r>
       <w:r>
-        <w:t xml:space="preserve">. The stimuli, presented on a black background, consisted of a circular blue ball – controlled by the participant via the mouse or trackpad cursor; a rectangular green target; a red rectangular barrier located between the ball and the target; and an orange square within which the participant could control the ball before releasing it in a throw towards the target. Because the task was administered online, the absolute distance between stimuli could vary depending on the size of the computer monitor being used, but the relative distance between the stimuli was held constant. Likewise, the distance between the center of the target and the training and testing locations was scaled such that relative distances were preserved regardless of screen size. For the sake of brevity, subsequent mentions of this relative distance between stimuli, or the position where the ball landed in relation to the center of the target, will be referred to simply as distance.</w:t>
+        <w:t xml:space="preserve">. The stimuli, presented on a black background, consisted of a circular blue ball - controlled by the participant via the mouse or trackpad cursor; a rectangular green target; a red rectangular barrier located between the ball and the target; and an orange square within which the participant could control the ball before releasing it in a throw towards the target. Because the task was administered online, the absolute distance between stimuli could vary depending on the size of the computer monitor being used, but the relative distance between the stimuli was held constant. Likewise, the distance between the center of the target and the training and testing locations was scaled such that relative distances were preserved regardless of screen size. For the sake of brevity, subsequent mentions of this relative distance between stimuli, or the position where the ball landed in relation to the center of the target, will be referred to simply as distance.</w:t>
       </w:r>
       <w:r>
         <w:t xml:space="preserve"> </w:t>
@@ -1485,7 +1491,7 @@
         <w:t xml:space="preserve"> </w:t>
       </w:r>
       <w:r>
-        <w:t xml:space="preserve">the ball by dragging it (within the confines of the orange square) and then launch the ball by releasing the cursor. If the ball does not land on the target, participants are presented with feedback in red text at the top right of the screen, on how many units away they were from the center of the target. If the ball was thrown outside of the boundary of the screen participants are given feedback as to how far away from the target center the ball would have been if it had continued its trajectory. If the ball strikes the barrier (from the side or by landing on top), feedback is presented telling participants to avoid hitting the barrier. If participants drag the ball outside of the orange square before releasing it, the trial terminates, and they are reminded to release the ball within the orange square. If the ball lands on the target, feedback is presented in green text, confirming that the target was hit, and presenting additional feedback on how many units away the ball was from the exact center of the target.</w:t>
+        <w:t xml:space="preserve">the ball by dragging it (within the confines of the orange square) and then launch the ball by releasing the cursor. If the ball does not land on the target, participants are presented with feedback in red text at the top right of the screen, specifying how many scaled units away the ball was from the center of the target. If the ball was thrown outside of the boundary of the screen participants are given feedback as to how far away from the target center the ball would have been if it had continued its trajectory. If the ball strikes the barrier (from the side or by landing on top), feedback is presented telling participants to avoid hitting the barrier. If participants drag the ball outside of the orange square before releasing it, the trial terminates, and they are reminded to release the ball within the orange square. If the ball lands on the target, feedback is presented in green text, confirming that the target was hit, and presenting additional feedback on how many units away the ball was from the exact center of the target.</w:t>
       </w:r>
     </w:p>
     <w:p>
@@ -1497,7 +1503,7 @@
           <w:rPr>
             <w:rStyle w:val="Hyperlink"/>
           </w:rPr>
-          <w:t xml:space="preserve">Link to abbrevaited example of task</w:t>
+          <w:t xml:space="preserve">Link to abbreviated example of task</w:t>
         </w:r>
       </w:hyperlink>
       <w:r>
@@ -1598,7 +1604,7 @@
         <w:pStyle w:val="FirstParagraph"/>
       </w:pPr>
       <w:r>
-        <w:t xml:space="preserve">Participants first electronically consented to participate, and then read instructions for the task which explained how to control the ball, and the goal of throwing the ball as close to the center of the target as possible. The training phase was split into 10 blocks of 20 trials, for a total of 200 training trials. Participants in the constant condition trained exclusively from a single location (760 scaled units from the target center). Participants in the varied condition trained from two locations (610 and 910 scaled units from the target center), encountering each location 100 times. The sequence of throwing locations was pseudo-random for the varied group, with the constraint that within every block of 20 training throws both training locations would occur 10 times. Participants in both conditions also received intermittent testing trials after every 20 training trials. Intermittent testing trials provided no feedback of any kind. The ball would disappear from view as soon as it left the orange square, and participants were prompted to start the next trial without receiving any information about the accuracy of the throw. Each intermittent testing stage consisted of two trials from each of the three training positions (i.e. all participants executed two trials each from Positions 610, 760, and 910 during each of the 10 intermittent testing stages). Following training, all participants completed a final testing phase from four positions: 1) their training location, 2) the training location(s) of the other group, 3) a location novel to both groups. The testing phase consisted of 15 trials from each of the four locations, presented in a randomized order. All trials in the final testing phase included feedback. After finishing the final testing portion of the study, participants were queried as to whether they completed the study using a mouse, a trackpad or some other device (this information was used in the exclusion process described above). Finally, participants were debriefed as to the hypotheses and manipulation of the study.</w:t>
+        <w:t xml:space="preserve">Participants first electronically consented to participate, and then read instructions for the task which explained how to control the ball, and the goal of throwing the ball as close to the center of the target as possible. The training phase was split into 10 blocks of 20 trials, for a total of 200 training trials. Participants in the constant condition trained exclusively from a single location (760 scaled units from the target center). Participants in the varied condition trained from two locations (610 and 910 scaled units from the target center), encountering each location 100 times. The sequence of throwing locations was pseudo-random for the varied group, with the constraint that within every block of 20 training throws both training locations would occur 10 times. Participants in both conditions also received intermittent testing trials after every 20 training trials. Intermittent testing trials provided no feedback of any kind. The ball would disappear from view as soon as it left the orange square, and participants were prompted to start the next trial without receiving any information about the accuracy of the throw. Each intermittent testing stage consisted of two trials from each of the three training positions (i.e. all participants executed two trials each from Positions 610, 760, and 910 during each of the 10 intermittent testing stages). Following training, all participants completed a final testing phase from four positions: 1) their training location, 2) the training location(s) of the other group, 3) a location novel to both groups. The testing phase consisted of 15 trials from each of the four locations, presented in a randomized order. All trials in the final testing phase included feedback. After finishing the final testing portion of the study, participants were queried as to whether they completed the study using a mouse, a trackpad, or some other device (this information was used in the exclusion process described above). Finally, participants were debriefed as to the hypotheses and manipulation of the study.</w:t>
       </w:r>
     </w:p>
     <w:bookmarkEnd w:id="40"/>
@@ -1626,7 +1632,7 @@
         <w:pStyle w:val="FirstParagraph"/>
       </w:pPr>
       <w:r>
-        <w:t xml:space="preserve">To prepare the data, we first removed trials that were not easily interpretable as performance indicators in our task. Removed trials included: 1) those in which participants dragged the ball outside of the orange starting box without releasing it, 2) trials in which participants clicked on the ball, and then immediately released it, causing the ball to drop straight down, 3) outlier trials in which the ball was thrown more than 2.5 standard deviations further than the average throw (calculated separately for each throwing position), and 4) trials in which the ball struck the barrier. The primary measure of performance used in all analyses was the absolute distance away from the center of the target. The absolute distance was calculated on every trial, and then averaged within each subject to yield a single performance score, for each position. A consistent pattern across training and testing phases in both experiments was for participants to perform worse from throwing positions further away from the target – a pattern which we refer to as the difficulty of the positions. However, there were no interactions between throwing position and training conditions, allowing us to collapse across positions in cases where contrasts for specific positions were not of interest. All data processing and statistical analyses were performed in R version 4.32</w:t>
+        <w:t xml:space="preserve">To prepare the data, we removed trials that were not easily interpretable as performance indicators in our task. Removed trials included: 1) those in which participants dragged the ball outside of the orange starting box without releasing it, 2) trials in which participants clicked on the ball, and then immediately released it, causing the ball to drop straight down, 3) outlier trials in which the ball was thrown more than 2.5 standard deviations further than the average throw (calculated separately for each throwing position), and 4) trials in which the ball struck the barrier. The primary measure of performance used in all analyses was the absolute distance away from the center of the target. The absolute distance was calculated on every trial, and then averaged within each subject to yield a single performance score, for each position. A consistent pattern across training and testing phases in both experiments was for participants to perform worse from throwing positions further away from the target – a pattern which we refer to as the difficulty of the positions. However, there were no interactions between throwing position and training conditions, allowing us to collapse across positions in cases where contrasts for specific positions were not of interest. All data processing and statistical analyses were performed in R version 4.32</w:t>
       </w:r>
       <w:r>
         <w:t xml:space="preserve"> </w:t>

</xml_diff>

<commit_message>
re-render with updates for c-learning and ordinal feedback issues
</commit_message>
<xml_diff>
--- a/docs/Sections/TG_Full_Dissert.docx
+++ b/docs/Sections/TG_Full_Dissert.docx
@@ -4849,7 +4849,36 @@
         <w:t xml:space="preserve">(Goode et al., 2008; Green et al., 1995; Kerr &amp; Booth, 1978)</w:t>
       </w:r>
       <w:r>
-        <w:t xml:space="preserve">. In Experiment 1 varied participants performed significantly better on this identity comparison. In Experiment 2, the comparison was not significant initially, but became significant after controlling for the similarity measure that incorporates only a single value for the steepness of similarity-based generalization (c). Furthermore, we showed that the general pattern of results from Experiment 2 could be parsimoniously accommodated by an instance-based similarity model, but only with the assumption that constant and varied participants generalize their training experience to different degrees. Our results thus suggest that the benefits of variation cannot be explained by the varied-trained participants simply covering a broader range of the task space. Rather, the modeling suggests that varied participants also learn to adaptively tune their generalization function such that throwing locations generalize more broadly to one another than they do in the constant condition. A learning system could end up adopting a higher c value in the constant than variable training conditions by monitoring the trial-by-trial variability of the training items. The c parameter would be adapted downwards when adjacent training items are dissimilar to each other and adapted upwards when adjacent training items are the same. In this fashion, contextually appropriate c values could be empirically learned. This learning procedure would capture the insight that if a situation has a high amount variability, then the learner should be predisposed toward thinking that subsequent test items will also show considerable variability, in which case generalization gradients should be broad, as is achieved by low values for c.</w:t>
+        <w:t xml:space="preserve">. In Experiment 1 varied participants performed significantly better on this identity comparison. In Experiment 2, the comparison was not significant initially, but became significant after controlling for the similarity measure that incorporates only a single value for the steepness of similarity-based generalization (c). Furthermore, we showed that the general pattern of results from Experiment 2 could be parsimoniously accommodated by an instance-based similarity model, but only with the assumption that constant and varied participants generalize their training experience to different degrees.</w:t>
+      </w:r>
+    </w:p>
+    <w:p>
+      <w:pPr>
+        <w:pStyle w:val="BodyText"/>
+      </w:pPr>
+      <w:r>
+        <w:t xml:space="preserve">Our results thus suggest that the benefits of variation cannot be explained by the varied-trained participants simply covering a broader range of the task space. Rather, the modeling suggests that varied participants also learn to adaptively tune their generalization function such that throwing locations generalize more broadly to one another than they do in the constant condition. A learning system could end up adopting a higher c value in the constant than variable training conditions by monitoring the trial-by-trial variability of the training items. The c parameter would be adapted downwards when adjacent training items are dissimilar to each other and adapted upwards when adjacent training items are the same. In this fashion, contextually appropriate c values could be empirically learned. This learning procedure would capture the insight that if a situation has a high amount variability, then the learner should be predisposed toward thinking that subsequent test items will also show considerable variability, in which case generalization gradients should be broad, as is achieved by low values for c.</w:t>
+      </w:r>
+      <w:r>
+        <w:t xml:space="preserve"> </w:t>
+      </w:r>
+      <w:r>
+        <w:t xml:space="preserve">Sakamoto et al. (2006)</w:t>
+      </w:r>
+      <w:r>
+        <w:t xml:space="preserve"> </w:t>
+      </w:r>
+      <w:r>
+        <w:t xml:space="preserve">implemented a similar learning mechanism for updating the generalization paramater in an exemplar-based model (although in their model, a separate generalization parameter is assigned to each exemplar). In their experiment, participants were trained on a high variability and a low variability category, and the dynamically updated generalization parameter was necessary to account for broader generalization observed around the high variability category when participants were tested with an ambiguous intermediary item. In a subsequent work</w:t>
+      </w:r>
+      <w:r>
+        <w:t xml:space="preserve"> </w:t>
+      </w:r>
+      <w:r>
+        <w:t xml:space="preserve">(Sakamoto et al., 2008)</w:t>
+      </w:r>
+      <w:r>
+        <w:t xml:space="preserve">, the same authors showed that a similar learning mechanism could account for the pattern wherein participants generalize more broadly around a category when the average distance between the category exemplars is larger (however the only model tested in this work was a prototype model).</w:t>
       </w:r>
     </w:p>
     <w:p>
@@ -5365,7 +5394,7 @@
         <w:pStyle w:val="BodyText"/>
       </w:pPr>
       <w:r>
-        <w:t xml:space="preserve">As mentioned above, the idea that learners flexibly adjust their generalization gradient based on prior experience does have precedent in the domains of category learning</w:t>
+        <w:t xml:space="preserve">As described above, the idea that learners flexibly adjust their generalization gradient based on prior experience does have precedent in the domains of category learning</w:t>
       </w:r>
       <w:r>
         <w:t xml:space="preserve"> </w:t>
@@ -10028,6 +10057,59 @@
         <w:t xml:space="preserve">Experiment 3</w:t>
       </w:r>
     </w:p>
+    <w:p>
+      <w:pPr>
+        <w:pStyle w:val="FirstParagraph"/>
+      </w:pPr>
+      <w:r>
+        <w:t xml:space="preserve">In Experiment 3, we sought to further explore the generality of the findings from the first two experiments by modifying the type of feedback provided during training. Specifically, we provided ordinal feedback instead of the continuous feedback used in the previous two experiments. Ordinal feedback provides learners with directional information about the results of their throw (e.g., above the target, below the target, or hitting the target) rather than precise numerical deviations. This form of feedback resembles many real-world learning scenarios, such as a coach instructing an athlete to perform a movement using</w:t>
+      </w:r>
+      <w:r>
+        <w:t xml:space="preserve"> </w:t>
+      </w:r>
+      <w:r>
+        <w:t xml:space="preserve">“</w:t>
+      </w:r>
+      <w:r>
+        <w:t xml:space="preserve">more force</w:t>
+      </w:r>
+      <w:r>
+        <w:t xml:space="preserve">”</w:t>
+      </w:r>
+      <w:r>
+        <w:t xml:space="preserve"> </w:t>
+      </w:r>
+      <w:r>
+        <w:t xml:space="preserve">or</w:t>
+      </w:r>
+      <w:r>
+        <w:t xml:space="preserve"> </w:t>
+      </w:r>
+      <w:r>
+        <w:t xml:space="preserve">“</w:t>
+      </w:r>
+      <w:r>
+        <w:t xml:space="preserve">less force</w:t>
+      </w:r>
+      <w:r>
+        <w:t xml:space="preserve">”</w:t>
+      </w:r>
+      <w:r>
+        <w:t xml:space="preserve">, or a teacher providing letter grades rather than numeric scores. Although ordinal feedback provides less detailed information per trial, prior research has shown that less detailed feedback isn’t necessarily detrimental to learning. For example,</w:t>
+      </w:r>
+      <w:r>
+        <w:t xml:space="preserve"> </w:t>
+      </w:r>
+      <w:r>
+        <w:t xml:space="preserve">Cornwall et al. (2022)</w:t>
+      </w:r>
+      <w:r>
+        <w:t xml:space="preserve"> </w:t>
+      </w:r>
+      <w:r>
+        <w:t xml:space="preserve">manipulated whether participants received categorical (correct or incorrect) vs. numerical feedback (reward points ranging from 50-100). They found that the categorical condition produced superior learning, which they explained as arising from larger prediction errors. Although we do not make specific predictions about the ordinal condition in our study, it serves as a manipulation that might influence the learning process.</w:t>
+      </w:r>
+    </w:p>
     <w:bookmarkStart w:id="164" w:name="methods-procedure-1"/>
     <w:p>
       <w:pPr>
@@ -10042,7 +10124,7 @@
         <w:pStyle w:val="FirstParagraph"/>
       </w:pPr>
       <w:r>
-        <w:t xml:space="preserve">The major adjustment of Experiment 3 is for participants to receive ordinal feedback during training, in contrast to the continuous feedback of the prior experiments. After each training throw, participants are informed whether a throw was too soft, too hard, or correct (i.e. within the target velocity range). All other aspects of the task and design are identical to Experiments 1 and 2. We utilized the order of training and testing bands from both of the prior experiments, thus assigning participants to both an order condition (Original or Reverse) and a training condition (Constant or Varied). Participants were once again recruited from the online Indiana University Introductory Psychology Course pool. 227 participants were recruited initially. Following exclusions, 195 participants were included in the final analysis, n=51 in the Constant-Original condition, n=59 in the Constant-Reverse condition, n=39 in the Varied-Original condition, and n=46 in the Varied-Reverse condition.</w:t>
+        <w:t xml:space="preserve">The only adjustment of Experiment 3 is for participants to receive ordinal feedback during training, in contrast to the continuous feedback of the prior experiments. After each training throw, participants are informed whether a throw was too soft, too hard, or correct (i.e. within the target velocity range). All other aspects of the task and design are identical to Experiments 1 and 2. We utilized the order of training and testing bands from both of the prior experiments, thus assigning participants to both an order condition (Original or Reverse) and a training condition (Constant or Varied). Participants were once again recruited from the online Indiana University Introductory Psychology Course pool. 227 participants were recruited initially. Following exclusions, 195 participants were included in the final analysis, n=51 in the Constant-Original condition, n=59 in the Constant-Reverse condition, n=39 in the Varied-Original condition, and n=46 in the Varied-Reverse condition.</w:t>
       </w:r>
     </w:p>
     <w:bookmarkEnd w:id="164"/>
@@ -24852,7 +24934,7 @@
       </w:r>
     </w:p>
     <w:bookmarkEnd w:id="241"/>
-    <w:bookmarkStart w:id="574" w:name="references"/>
+    <w:bookmarkStart w:id="576" w:name="references"/>
     <w:p>
       <w:pPr>
         <w:pStyle w:val="Heading1"/>
@@ -24861,7 +24943,7 @@
         <w:t xml:space="preserve">References</w:t>
       </w:r>
     </w:p>
-    <w:bookmarkStart w:id="573" w:name="refs"/>
+    <w:bookmarkStart w:id="575" w:name="refs"/>
     <w:bookmarkStart w:id="242" w:name="ref-ahaConceptLearningFlexible1992"/>
     <w:p>
       <w:pPr>
@@ -26729,12 +26811,59 @@
       </w:hyperlink>
     </w:p>
     <w:bookmarkEnd w:id="292"/>
-    <w:bookmarkStart w:id="294" w:name="Xe094a604fd6edcac7c52c0c0714bd8ec909eefe"/>
+    <w:bookmarkStart w:id="294" w:name="X580e9323d5c76a0059a788cb1216f92f099786a"/>
     <w:p>
       <w:pPr>
         <w:pStyle w:val="Bibliography"/>
       </w:pPr>
       <w:r>
+        <w:t xml:space="preserve">Cornwall, A. C., Davis, T., Byrne, K. A., &amp; Worthy, D. A. (2022). Effects of categorical and numerical feedback on category learning.</w:t>
+      </w:r>
+      <w:r>
+        <w:t xml:space="preserve"> </w:t>
+      </w:r>
+      <w:r>
+        <w:rPr>
+          <w:i/>
+          <w:iCs/>
+        </w:rPr>
+        <w:t xml:space="preserve">Cognition</w:t>
+      </w:r>
+      <w:r>
+        <w:t xml:space="preserve">,</w:t>
+      </w:r>
+      <w:r>
+        <w:t xml:space="preserve"> </w:t>
+      </w:r>
+      <w:r>
+        <w:rPr>
+          <w:i/>
+          <w:iCs/>
+        </w:rPr>
+        <w:t xml:space="preserve">225</w:t>
+      </w:r>
+      <w:r>
+        <w:t xml:space="preserve">, 105163.</w:t>
+      </w:r>
+      <w:r>
+        <w:t xml:space="preserve"> </w:t>
+      </w:r>
+      <w:hyperlink r:id="rId293">
+        <w:r>
+          <w:rPr>
+            <w:rStyle w:val="Hyperlink"/>
+          </w:rPr>
+          <w:t xml:space="preserve">https://doi.org/10.1016/j.cognition.2022.105163</w:t>
+        </w:r>
+      </w:hyperlink>
+    </w:p>
+    <w:bookmarkEnd w:id="294"/>
+    <w:bookmarkStart w:id="296" w:name="Xe094a604fd6edcac7c52c0c0714bd8ec909eefe"/>
+    <w:p>
+      <w:pPr>
+        <w:pStyle w:val="Bibliography"/>
+      </w:pPr>
+      <w:r>
         <w:t xml:space="preserve">Courrieu, P. (2012). Quick approximation of bivariate functions.</w:t>
       </w:r>
       <w:r>
@@ -26766,7 +26895,7 @@
       <w:r>
         <w:t xml:space="preserve"> </w:t>
       </w:r>
-      <w:hyperlink r:id="rId293">
+      <w:hyperlink r:id="rId295">
         <w:r>
           <w:rPr>
             <w:rStyle w:val="Hyperlink"/>
@@ -26775,8 +26904,8 @@
         </w:r>
       </w:hyperlink>
     </w:p>
-    <w:bookmarkEnd w:id="294"/>
-    <w:bookmarkStart w:id="296" w:name="Xd76bbde764616c71490d78902c2fe767dbf6cf7"/>
+    <w:bookmarkEnd w:id="296"/>
+    <w:bookmarkStart w:id="298" w:name="Xd76bbde764616c71490d78902c2fe767dbf6cf7"/>
     <w:p>
       <w:pPr>
         <w:pStyle w:val="Bibliography"/>
@@ -26813,7 +26942,7 @@
       <w:r>
         <w:t xml:space="preserve"> </w:t>
       </w:r>
-      <w:hyperlink r:id="rId295">
+      <w:hyperlink r:id="rId297">
         <w:r>
           <w:rPr>
             <w:rStyle w:val="Hyperlink"/>
@@ -26822,8 +26951,8 @@
         </w:r>
       </w:hyperlink>
     </w:p>
-    <w:bookmarkEnd w:id="296"/>
-    <w:bookmarkStart w:id="298" w:name="Xc238d332495d5cd1e8e6854b9a008d57c3788f8"/>
+    <w:bookmarkEnd w:id="298"/>
+    <w:bookmarkStart w:id="300" w:name="Xc238d332495d5cd1e8e6854b9a008d57c3788f8"/>
     <w:p>
       <w:pPr>
         <w:pStyle w:val="Bibliography"/>
@@ -26872,7 +27001,7 @@
       <w:r>
         <w:t xml:space="preserve"> </w:t>
       </w:r>
-      <w:hyperlink r:id="rId297">
+      <w:hyperlink r:id="rId299">
         <w:r>
           <w:rPr>
             <w:rStyle w:val="Hyperlink"/>
@@ -26881,8 +27010,8 @@
         </w:r>
       </w:hyperlink>
     </w:p>
-    <w:bookmarkEnd w:id="298"/>
-    <w:bookmarkStart w:id="300" w:name="X8cd316671c2239200e1a5afe6d9559d59ba5123"/>
+    <w:bookmarkEnd w:id="300"/>
+    <w:bookmarkStart w:id="302" w:name="X8cd316671c2239200e1a5afe6d9559d59ba5123"/>
     <w:p>
       <w:pPr>
         <w:pStyle w:val="Bibliography"/>
@@ -26952,7 +27081,7 @@
       <w:r>
         <w:t xml:space="preserve"> </w:t>
       </w:r>
-      <w:hyperlink r:id="rId299">
+      <w:hyperlink r:id="rId301">
         <w:r>
           <w:rPr>
             <w:rStyle w:val="Hyperlink"/>
@@ -26961,8 +27090,8 @@
         </w:r>
       </w:hyperlink>
     </w:p>
-    <w:bookmarkEnd w:id="300"/>
-    <w:bookmarkStart w:id="302" w:name="ref-deleeuwJsPsychJavaScriptLibrary2015"/>
+    <w:bookmarkEnd w:id="302"/>
+    <w:bookmarkStart w:id="304" w:name="ref-deleeuwJsPsychJavaScriptLibrary2015"/>
     <w:p>
       <w:pPr>
         <w:pStyle w:val="Bibliography"/>
@@ -27032,7 +27161,7 @@
       <w:r>
         <w:t xml:space="preserve"> </w:t>
       </w:r>
-      <w:hyperlink r:id="rId301">
+      <w:hyperlink r:id="rId303">
         <w:r>
           <w:rPr>
             <w:rStyle w:val="Hyperlink"/>
@@ -27041,8 +27170,8 @@
         </w:r>
       </w:hyperlink>
     </w:p>
-    <w:bookmarkEnd w:id="302"/>
-    <w:bookmarkStart w:id="304" w:name="X982d247e319d4147684807c41a82baf6eae6932"/>
+    <w:bookmarkEnd w:id="304"/>
+    <w:bookmarkStart w:id="306" w:name="X982d247e319d4147684807c41a82baf6eae6932"/>
     <w:p>
       <w:pPr>
         <w:pStyle w:val="Bibliography"/>
@@ -27124,7 +27253,7 @@
       <w:r>
         <w:t xml:space="preserve"> </w:t>
       </w:r>
-      <w:hyperlink r:id="rId303">
+      <w:hyperlink r:id="rId305">
         <w:r>
           <w:rPr>
             <w:rStyle w:val="Hyperlink"/>
@@ -27133,8 +27262,8 @@
         </w:r>
       </w:hyperlink>
     </w:p>
-    <w:bookmarkEnd w:id="304"/>
-    <w:bookmarkStart w:id="306" w:name="ref-deloshExtrapolationSineQua1997"/>
+    <w:bookmarkEnd w:id="306"/>
+    <w:bookmarkStart w:id="308" w:name="ref-deloshExtrapolationSineQua1997"/>
     <w:p>
       <w:pPr>
         <w:pStyle w:val="Bibliography"/>
@@ -27204,7 +27333,7 @@
       <w:r>
         <w:t xml:space="preserve"> </w:t>
       </w:r>
-      <w:hyperlink r:id="rId305">
+      <w:hyperlink r:id="rId307">
         <w:r>
           <w:rPr>
             <w:rStyle w:val="Hyperlink"/>
@@ -27213,8 +27342,8 @@
         </w:r>
       </w:hyperlink>
     </w:p>
-    <w:bookmarkEnd w:id="306"/>
-    <w:bookmarkStart w:id="308" w:name="ref-domeGdistanceComparisonModel2023"/>
+    <w:bookmarkEnd w:id="308"/>
+    <w:bookmarkStart w:id="310" w:name="ref-domeGdistanceComparisonModel2023"/>
     <w:p>
       <w:pPr>
         <w:pStyle w:val="Bibliography"/>
@@ -27269,7 +27398,7 @@
       <w:r>
         <w:t xml:space="preserve"> </w:t>
       </w:r>
-      <w:hyperlink r:id="rId307">
+      <w:hyperlink r:id="rId309">
         <w:r>
           <w:rPr>
             <w:rStyle w:val="Hyperlink"/>
@@ -27278,8 +27407,8 @@
         </w:r>
       </w:hyperlink>
     </w:p>
-    <w:bookmarkEnd w:id="308"/>
-    <w:bookmarkStart w:id="310" w:name="X8e5e58dc24613c81439c10013a84a7393173ce9"/>
+    <w:bookmarkEnd w:id="310"/>
+    <w:bookmarkStart w:id="312" w:name="X8e5e58dc24613c81439c10013a84a7393173ce9"/>
     <w:p>
       <w:pPr>
         <w:pStyle w:val="Bibliography"/>
@@ -27325,7 +27454,7 @@
       <w:r>
         <w:t xml:space="preserve"> </w:t>
       </w:r>
-      <w:hyperlink r:id="rId309">
+      <w:hyperlink r:id="rId311">
         <w:r>
           <w:rPr>
             <w:rStyle w:val="Hyperlink"/>
@@ -27334,8 +27463,8 @@
         </w:r>
       </w:hyperlink>
     </w:p>
-    <w:bookmarkEnd w:id="310"/>
-    <w:bookmarkStart w:id="312" w:name="X69ab5b8cf7754feb74b917c4efbc54356a88e59"/>
+    <w:bookmarkEnd w:id="312"/>
+    <w:bookmarkStart w:id="314" w:name="X69ab5b8cf7754feb74b917c4efbc54356a88e59"/>
     <w:p>
       <w:pPr>
         <w:pStyle w:val="Bibliography"/>
@@ -27372,7 +27501,7 @@
       <w:r>
         <w:t xml:space="preserve"> </w:t>
       </w:r>
-      <w:hyperlink r:id="rId311">
+      <w:hyperlink r:id="rId313">
         <w:r>
           <w:rPr>
             <w:rStyle w:val="Hyperlink"/>
@@ -27381,8 +27510,8 @@
         </w:r>
       </w:hyperlink>
     </w:p>
-    <w:bookmarkEnd w:id="312"/>
-    <w:bookmarkStart w:id="313" w:name="ref-estesClassificationCognition1994"/>
+    <w:bookmarkEnd w:id="314"/>
+    <w:bookmarkStart w:id="315" w:name="ref-estesClassificationCognition1994"/>
     <w:p>
       <w:pPr>
         <w:pStyle w:val="Bibliography"/>
@@ -27418,8 +27547,8 @@
         <w:t xml:space="preserve">. Oxford University Press.</w:t>
       </w:r>
     </w:p>
-    <w:bookmarkEnd w:id="313"/>
-    <w:bookmarkStart w:id="315" w:name="ref-fanStimulusDiversityIncreases2022"/>
+    <w:bookmarkEnd w:id="315"/>
+    <w:bookmarkStart w:id="317" w:name="ref-fanStimulusDiversityIncreases2022"/>
     <w:p>
       <w:pPr>
         <w:pStyle w:val="Bibliography"/>
@@ -27456,7 +27585,7 @@
       <w:r>
         <w:t xml:space="preserve"> </w:t>
       </w:r>
-      <w:hyperlink r:id="rId314">
+      <w:hyperlink r:id="rId316">
         <w:r>
           <w:rPr>
             <w:rStyle w:val="Hyperlink"/>
@@ -27465,8 +27594,8 @@
         </w:r>
       </w:hyperlink>
     </w:p>
-    <w:bookmarkEnd w:id="315"/>
-    <w:bookmarkStart w:id="317" w:name="Xb45317e18cbbcbacee2f01a654f7379bdb6340f"/>
+    <w:bookmarkEnd w:id="317"/>
+    <w:bookmarkStart w:id="319" w:name="Xb45317e18cbbcbacee2f01a654f7379bdb6340f"/>
     <w:p>
       <w:pPr>
         <w:pStyle w:val="Bibliography"/>
@@ -27570,7 +27699,7 @@
       <w:r>
         <w:t xml:space="preserve"> </w:t>
       </w:r>
-      <w:hyperlink r:id="rId316">
+      <w:hyperlink r:id="rId318">
         <w:r>
           <w:rPr>
             <w:rStyle w:val="Hyperlink"/>
@@ -27579,8 +27708,8 @@
         </w:r>
       </w:hyperlink>
     </w:p>
-    <w:bookmarkEnd w:id="317"/>
-    <w:bookmarkStart w:id="319" w:name="ref-faulStatisticalPowerAnalyses2009"/>
+    <w:bookmarkEnd w:id="319"/>
+    <w:bookmarkStart w:id="321" w:name="ref-faulStatisticalPowerAnalyses2009"/>
     <w:p>
       <w:pPr>
         <w:pStyle w:val="Bibliography"/>
@@ -27647,7 +27776,7 @@
       <w:r>
         <w:t xml:space="preserve"> </w:t>
       </w:r>
-      <w:hyperlink r:id="rId318">
+      <w:hyperlink r:id="rId320">
         <w:r>
           <w:rPr>
             <w:rStyle w:val="Hyperlink"/>
@@ -27656,8 +27785,8 @@
         </w:r>
       </w:hyperlink>
     </w:p>
-    <w:bookmarkEnd w:id="319"/>
-    <w:bookmarkStart w:id="321" w:name="Xefb23fa0970bb425394daa396b6a6c9d15f023f"/>
+    <w:bookmarkEnd w:id="321"/>
+    <w:bookmarkStart w:id="323" w:name="Xefb23fa0970bb425394daa396b6a6c9d15f023f"/>
     <w:p>
       <w:pPr>
         <w:pStyle w:val="Bibliography"/>
@@ -27724,7 +27853,7 @@
       <w:r>
         <w:t xml:space="preserve"> </w:t>
       </w:r>
-      <w:hyperlink r:id="rId320">
+      <w:hyperlink r:id="rId322">
         <w:r>
           <w:rPr>
             <w:rStyle w:val="Hyperlink"/>
@@ -27733,8 +27862,8 @@
         </w:r>
       </w:hyperlink>
     </w:p>
-    <w:bookmarkEnd w:id="321"/>
-    <w:bookmarkStart w:id="323" w:name="ref-gandolfoMotorLearningField1996a"/>
+    <w:bookmarkEnd w:id="323"/>
+    <w:bookmarkStart w:id="325" w:name="ref-gandolfoMotorLearningField1996a"/>
     <w:p>
       <w:pPr>
         <w:pStyle w:val="Bibliography"/>
@@ -27771,7 +27900,7 @@
       <w:r>
         <w:t xml:space="preserve"> </w:t>
       </w:r>
-      <w:hyperlink r:id="rId322">
+      <w:hyperlink r:id="rId324">
         <w:r>
           <w:rPr>
             <w:rStyle w:val="Hyperlink"/>
@@ -27780,8 +27909,8 @@
         </w:r>
       </w:hyperlink>
     </w:p>
-    <w:bookmarkEnd w:id="323"/>
-    <w:bookmarkStart w:id="325" w:name="ref-georgeStimulusVariabilityTask2021"/>
+    <w:bookmarkEnd w:id="325"/>
+    <w:bookmarkStart w:id="327" w:name="ref-georgeStimulusVariabilityTask2021"/>
     <w:p>
       <w:pPr>
         <w:pStyle w:val="Bibliography"/>
@@ -27805,7 +27934,7 @@
       <w:r>
         <w:t xml:space="preserve"> </w:t>
       </w:r>
-      <w:hyperlink r:id="rId324">
+      <w:hyperlink r:id="rId326">
         <w:r>
           <w:rPr>
             <w:rStyle w:val="Hyperlink"/>
@@ -27814,8 +27943,8 @@
         </w:r>
       </w:hyperlink>
     </w:p>
-    <w:bookmarkEnd w:id="325"/>
-    <w:bookmarkStart w:id="327" w:name="X8e18182060b6d9787235feee82078e33148bbf4"/>
+    <w:bookmarkEnd w:id="327"/>
+    <w:bookmarkStart w:id="329" w:name="X8e18182060b6d9787235feee82078e33148bbf4"/>
     <w:p>
       <w:pPr>
         <w:pStyle w:val="Bibliography"/>
@@ -27852,7 +27981,7 @@
       <w:r>
         <w:t xml:space="preserve"> </w:t>
       </w:r>
-      <w:hyperlink r:id="rId326">
+      <w:hyperlink r:id="rId328">
         <w:r>
           <w:rPr>
             <w:rStyle w:val="Hyperlink"/>
@@ -27861,8 +27990,8 @@
         </w:r>
       </w:hyperlink>
     </w:p>
-    <w:bookmarkEnd w:id="327"/>
-    <w:bookmarkStart w:id="329" w:name="X40d435793300079c57a178cf11fa7c4aa95dc91"/>
+    <w:bookmarkEnd w:id="329"/>
+    <w:bookmarkStart w:id="331" w:name="X40d435793300079c57a178cf11fa7c4aa95dc91"/>
     <w:p>
       <w:pPr>
         <w:pStyle w:val="Bibliography"/>
@@ -27920,7 +28049,7 @@
       <w:r>
         <w:t xml:space="preserve"> </w:t>
       </w:r>
-      <w:hyperlink r:id="rId328">
+      <w:hyperlink r:id="rId330">
         <w:r>
           <w:rPr>
             <w:rStyle w:val="Hyperlink"/>
@@ -27929,8 +28058,8 @@
         </w:r>
       </w:hyperlink>
     </w:p>
-    <w:bookmarkEnd w:id="329"/>
-    <w:bookmarkStart w:id="331" w:name="X5627e468e18b65dca3bb25ebf3a3d97db0e9cdc"/>
+    <w:bookmarkEnd w:id="331"/>
+    <w:bookmarkStart w:id="333" w:name="X5627e468e18b65dca3bb25ebf3a3d97db0e9cdc"/>
     <w:p>
       <w:pPr>
         <w:pStyle w:val="Bibliography"/>
@@ -27967,7 +28096,7 @@
       <w:r>
         <w:t xml:space="preserve"> </w:t>
       </w:r>
-      <w:hyperlink r:id="rId330">
+      <w:hyperlink r:id="rId332">
         <w:r>
           <w:rPr>
             <w:rStyle w:val="Hyperlink"/>
@@ -27976,8 +28105,8 @@
         </w:r>
       </w:hyperlink>
     </w:p>
-    <w:bookmarkEnd w:id="331"/>
-    <w:bookmarkStart w:id="333" w:name="ref-goodeSuperiorityVariableRepeated2008"/>
+    <w:bookmarkEnd w:id="333"/>
+    <w:bookmarkStart w:id="335" w:name="ref-goodeSuperiorityVariableRepeated2008"/>
     <w:p>
       <w:pPr>
         <w:pStyle w:val="Bibliography"/>
@@ -28014,7 +28143,7 @@
       <w:r>
         <w:t xml:space="preserve"> </w:t>
       </w:r>
-      <w:hyperlink r:id="rId332">
+      <w:hyperlink r:id="rId334">
         <w:r>
           <w:rPr>
             <w:rStyle w:val="Hyperlink"/>
@@ -28023,8 +28152,8 @@
         </w:r>
       </w:hyperlink>
     </w:p>
-    <w:bookmarkEnd w:id="333"/>
-    <w:bookmarkStart w:id="335" w:name="ref-goodwinEffectDifferentQuantities1998"/>
+    <w:bookmarkEnd w:id="335"/>
+    <w:bookmarkStart w:id="337" w:name="ref-goodwinEffectDifferentQuantities1998"/>
     <w:p>
       <w:pPr>
         <w:pStyle w:val="Bibliography"/>
@@ -28124,7 +28253,7 @@
       <w:r>
         <w:t xml:space="preserve"> </w:t>
       </w:r>
-      <w:hyperlink r:id="rId334">
+      <w:hyperlink r:id="rId336">
         <w:r>
           <w:rPr>
             <w:rStyle w:val="Hyperlink"/>
@@ -28133,8 +28262,8 @@
         </w:r>
       </w:hyperlink>
     </w:p>
-    <w:bookmarkEnd w:id="335"/>
-    <w:bookmarkStart w:id="337" w:name="ref-gormanInstancebasedModelAccount2022"/>
+    <w:bookmarkEnd w:id="337"/>
+    <w:bookmarkStart w:id="339" w:name="ref-gormanInstancebasedModelAccount2022"/>
     <w:p>
       <w:pPr>
         <w:pStyle w:val="Bibliography"/>
@@ -28171,7 +28300,7 @@
       <w:r>
         <w:t xml:space="preserve"> </w:t>
       </w:r>
-      <w:hyperlink r:id="rId336">
+      <w:hyperlink r:id="rId338">
         <w:r>
           <w:rPr>
             <w:rStyle w:val="Hyperlink"/>
@@ -28180,8 +28309,8 @@
         </w:r>
       </w:hyperlink>
     </w:p>
-    <w:bookmarkEnd w:id="337"/>
-    <w:bookmarkStart w:id="339" w:name="X7b3504012b6fd1a5c5c468378db0668b06afb06"/>
+    <w:bookmarkEnd w:id="339"/>
+    <w:bookmarkStart w:id="341" w:name="X7b3504012b6fd1a5c5c468378db0668b06afb06"/>
     <w:p>
       <w:pPr>
         <w:pStyle w:val="Bibliography"/>
@@ -28251,7 +28380,7 @@
       <w:r>
         <w:t xml:space="preserve"> </w:t>
       </w:r>
-      <w:hyperlink r:id="rId338">
+      <w:hyperlink r:id="rId340">
         <w:r>
           <w:rPr>
             <w:rStyle w:val="Hyperlink"/>
@@ -28260,8 +28389,8 @@
         </w:r>
       </w:hyperlink>
     </w:p>
-    <w:bookmarkEnd w:id="339"/>
-    <w:bookmarkStart w:id="340" w:name="X3bd2e91f379ffe38ec6c9303cb8726a99e1e97c"/>
+    <w:bookmarkEnd w:id="341"/>
+    <w:bookmarkStart w:id="342" w:name="X3bd2e91f379ffe38ec6c9303cb8726a99e1e97c"/>
     <w:p>
       <w:pPr>
         <w:pStyle w:val="Bibliography"/>
@@ -28296,8 +28425,8 @@
         <w:t xml:space="preserve">(1), 19–36.</w:t>
       </w:r>
     </w:p>
-    <w:bookmarkEnd w:id="340"/>
-    <w:bookmarkStart w:id="342" w:name="X62173b926585d4ea07a5df59dd37e816a18bbe7"/>
+    <w:bookmarkEnd w:id="342"/>
+    <w:bookmarkStart w:id="344" w:name="X62173b926585d4ea07a5df59dd37e816a18bbe7"/>
     <w:p>
       <w:pPr>
         <w:pStyle w:val="Bibliography"/>
@@ -28400,7 +28529,7 @@
       <w:r>
         <w:t xml:space="preserve"> </w:t>
       </w:r>
-      <w:hyperlink r:id="rId341">
+      <w:hyperlink r:id="rId343">
         <w:r>
           <w:rPr>
             <w:rStyle w:val="Hyperlink"/>
@@ -28409,8 +28538,8 @@
         </w:r>
       </w:hyperlink>
     </w:p>
-    <w:bookmarkEnd w:id="342"/>
-    <w:bookmarkStart w:id="344" w:name="ref-guoEffectsExampleVariability2014"/>
+    <w:bookmarkEnd w:id="344"/>
+    <w:bookmarkStart w:id="346" w:name="ref-guoEffectsExampleVariability2014"/>
     <w:p>
       <w:pPr>
         <w:pStyle w:val="Bibliography"/>
@@ -28447,7 +28576,7 @@
       <w:r>
         <w:t xml:space="preserve"> </w:t>
       </w:r>
-      <w:hyperlink r:id="rId343">
+      <w:hyperlink r:id="rId345">
         <w:r>
           <w:rPr>
             <w:rStyle w:val="Hyperlink"/>
@@ -28456,8 +28585,8 @@
         </w:r>
       </w:hyperlink>
     </w:p>
-    <w:bookmarkEnd w:id="344"/>
-    <w:bookmarkStart w:id="346" w:name="ref-hacquesVisualControlClimbing2022"/>
+    <w:bookmarkEnd w:id="346"/>
+    <w:bookmarkStart w:id="348" w:name="ref-hacquesVisualControlClimbing2022"/>
     <w:p>
       <w:pPr>
         <w:pStyle w:val="Bibliography"/>
@@ -28506,7 +28635,7 @@
       <w:r>
         <w:t xml:space="preserve"> </w:t>
       </w:r>
-      <w:hyperlink r:id="rId345">
+      <w:hyperlink r:id="rId347">
         <w:r>
           <w:rPr>
             <w:rStyle w:val="Hyperlink"/>
@@ -28515,8 +28644,8 @@
         </w:r>
       </w:hyperlink>
     </w:p>
-    <w:bookmarkEnd w:id="346"/>
-    <w:bookmarkStart w:id="348" w:name="ref-hahnEffectsCategoryDiversity2005"/>
+    <w:bookmarkEnd w:id="348"/>
+    <w:bookmarkStart w:id="350" w:name="ref-hahnEffectsCategoryDiversity2005"/>
     <w:p>
       <w:pPr>
         <w:pStyle w:val="Bibliography"/>
@@ -28553,7 +28682,7 @@
       <w:r>
         <w:t xml:space="preserve"> </w:t>
       </w:r>
-      <w:hyperlink r:id="rId347">
+      <w:hyperlink r:id="rId349">
         <w:r>
           <w:rPr>
             <w:rStyle w:val="Hyperlink"/>
@@ -28562,8 +28691,8 @@
         </w:r>
       </w:hyperlink>
     </w:p>
-    <w:bookmarkEnd w:id="348"/>
-    <w:bookmarkStart w:id="350" w:name="ref-hillsCentralExecutiveSearch2010"/>
+    <w:bookmarkEnd w:id="350"/>
+    <w:bookmarkStart w:id="352" w:name="ref-hillsCentralExecutiveSearch2010"/>
     <w:p>
       <w:pPr>
         <w:pStyle w:val="Bibliography"/>
@@ -28612,7 +28741,7 @@
       <w:r>
         <w:t xml:space="preserve"> </w:t>
       </w:r>
-      <w:hyperlink r:id="rId349">
+      <w:hyperlink r:id="rId351">
         <w:r>
           <w:rPr>
             <w:rStyle w:val="Hyperlink"/>
@@ -28621,8 +28750,8 @@
         </w:r>
       </w:hyperlink>
     </w:p>
-    <w:bookmarkEnd w:id="350"/>
-    <w:bookmarkStart w:id="352" w:name="ref-hintzmanMINERVASimulationModel1984"/>
+    <w:bookmarkEnd w:id="352"/>
+    <w:bookmarkStart w:id="354" w:name="ref-hintzmanMINERVASimulationModel1984"/>
     <w:p>
       <w:pPr>
         <w:pStyle w:val="Bibliography"/>
@@ -28683,7 +28812,7 @@
       <w:r>
         <w:t xml:space="preserve"> </w:t>
       </w:r>
-      <w:hyperlink r:id="rId351">
+      <w:hyperlink r:id="rId353">
         <w:r>
           <w:rPr>
             <w:rStyle w:val="Hyperlink"/>
@@ -28692,8 +28821,8 @@
         </w:r>
       </w:hyperlink>
     </w:p>
-    <w:bookmarkEnd w:id="352"/>
-    <w:bookmarkStart w:id="353" w:name="Xfb3f206bccaca89f12ca7ad49f73c66106d51a1"/>
+    <w:bookmarkEnd w:id="354"/>
+    <w:bookmarkStart w:id="355" w:name="Xfb3f206bccaca89f12ca7ad49f73c66106d51a1"/>
     <w:p>
       <w:pPr>
         <w:pStyle w:val="Bibliography"/>
@@ -28737,8 +28866,8 @@
         <w:t xml:space="preserve">(4), 411.</w:t>
       </w:r>
     </w:p>
-    <w:bookmarkEnd w:id="353"/>
-    <w:bookmarkStart w:id="355" w:name="ref-homaCategoryBreadthAbstraction1976"/>
+    <w:bookmarkEnd w:id="355"/>
+    <w:bookmarkStart w:id="357" w:name="ref-homaCategoryBreadthAbstraction1976"/>
     <w:p>
       <w:pPr>
         <w:pStyle w:val="Bibliography"/>
@@ -28775,7 +28904,7 @@
       <w:r>
         <w:t xml:space="preserve"> </w:t>
       </w:r>
-      <w:hyperlink r:id="rId354">
+      <w:hyperlink r:id="rId356">
         <w:r>
           <w:rPr>
             <w:rStyle w:val="Hyperlink"/>
@@ -28784,8 +28913,8 @@
         </w:r>
       </w:hyperlink>
     </w:p>
-    <w:bookmarkEnd w:id="355"/>
-    <w:bookmarkStart w:id="357" w:name="ref-hommelEventFilesEvidence1998"/>
+    <w:bookmarkEnd w:id="357"/>
+    <w:bookmarkStart w:id="359" w:name="ref-hommelEventFilesEvidence1998"/>
     <w:p>
       <w:pPr>
         <w:pStyle w:val="Bibliography"/>
@@ -28864,7 +28993,7 @@
       <w:r>
         <w:t xml:space="preserve"> </w:t>
       </w:r>
-      <w:hyperlink r:id="rId356">
+      <w:hyperlink r:id="rId358">
         <w:r>
           <w:rPr>
             <w:rStyle w:val="Hyperlink"/>
@@ -28873,8 +29002,8 @@
         </w:r>
       </w:hyperlink>
     </w:p>
-    <w:bookmarkEnd w:id="357"/>
-    <w:bookmarkStart w:id="359" w:name="Xef13cc947cffb0c1a8278067ec492102cffc47d"/>
+    <w:bookmarkEnd w:id="359"/>
+    <w:bookmarkStart w:id="361" w:name="Xef13cc947cffb0c1a8278067ec492102cffc47d"/>
     <w:p>
       <w:pPr>
         <w:pStyle w:val="Bibliography"/>
@@ -28911,7 +29040,7 @@
       <w:r>
         <w:t xml:space="preserve"> </w:t>
       </w:r>
-      <w:hyperlink r:id="rId358">
+      <w:hyperlink r:id="rId360">
         <w:r>
           <w:rPr>
             <w:rStyle w:val="Hyperlink"/>
@@ -28920,8 +29049,8 @@
         </w:r>
       </w:hyperlink>
     </w:p>
-    <w:bookmarkEnd w:id="359"/>
-    <w:bookmarkStart w:id="361" w:name="ref-hoschPriorExperienceVariability2023"/>
+    <w:bookmarkEnd w:id="361"/>
+    <w:bookmarkStart w:id="363" w:name="ref-hoschPriorExperienceVariability2023"/>
     <w:p>
       <w:pPr>
         <w:pStyle w:val="Bibliography"/>
@@ -28978,7 +29107,7 @@
       <w:r>
         <w:t xml:space="preserve"> </w:t>
       </w:r>
-      <w:hyperlink r:id="rId360">
+      <w:hyperlink r:id="rId362">
         <w:r>
           <w:rPr>
             <w:rStyle w:val="Hyperlink"/>
@@ -28987,8 +29116,8 @@
         </w:r>
       </w:hyperlink>
     </w:p>
-    <w:bookmarkEnd w:id="361"/>
-    <w:bookmarkStart w:id="362" w:name="X0760d208c7fb826c3654e58265b5d2fbfd74038"/>
+    <w:bookmarkEnd w:id="363"/>
+    <w:bookmarkStart w:id="364" w:name="X0760d208c7fb826c3654e58265b5d2fbfd74038"/>
     <w:p>
       <w:pPr>
         <w:pStyle w:val="Bibliography"/>
@@ -29010,8 +29139,8 @@
         <w:t xml:space="preserve">, 7.</w:t>
       </w:r>
     </w:p>
-    <w:bookmarkEnd w:id="362"/>
-    <w:bookmarkStart w:id="364" w:name="ref-huHighvariabilityTrainingDoes2024"/>
+    <w:bookmarkEnd w:id="364"/>
+    <w:bookmarkStart w:id="366" w:name="ref-huHighvariabilityTrainingDoes2024"/>
     <w:p>
       <w:pPr>
         <w:pStyle w:val="Bibliography"/>
@@ -29035,7 +29164,7 @@
       <w:r>
         <w:t xml:space="preserve"> </w:t>
       </w:r>
-      <w:hyperlink r:id="rId363">
+      <w:hyperlink r:id="rId365">
         <w:r>
           <w:rPr>
             <w:rStyle w:val="Hyperlink"/>
@@ -29044,8 +29173,8 @@
         </w:r>
       </w:hyperlink>
     </w:p>
-    <w:bookmarkEnd w:id="364"/>
-    <w:bookmarkStart w:id="366" w:name="X071930360de01b66c37c0b327fec57137f7ac43"/>
+    <w:bookmarkEnd w:id="366"/>
+    <w:bookmarkStart w:id="368" w:name="X071930360de01b66c37c0b327fec57137f7ac43"/>
     <w:p>
       <w:pPr>
         <w:pStyle w:val="Bibliography"/>
@@ -29094,7 +29223,7 @@
       <w:r>
         <w:t xml:space="preserve"> </w:t>
       </w:r>
-      <w:hyperlink r:id="rId365">
+      <w:hyperlink r:id="rId367">
         <w:r>
           <w:rPr>
             <w:rStyle w:val="Hyperlink"/>
@@ -29103,8 +29232,8 @@
         </w:r>
       </w:hyperlink>
     </w:p>
-    <w:bookmarkEnd w:id="366"/>
-    <w:bookmarkStart w:id="368" w:name="Xf5783815c7ed800a0ae02845a66384d9da1ebe7"/>
+    <w:bookmarkEnd w:id="368"/>
+    <w:bookmarkStart w:id="370" w:name="Xf5783815c7ed800a0ae02845a66384d9da1ebe7"/>
     <w:p>
       <w:pPr>
         <w:pStyle w:val="Bibliography"/>
@@ -29141,7 +29270,7 @@
       <w:r>
         <w:t xml:space="preserve"> </w:t>
       </w:r>
-      <w:hyperlink r:id="rId367">
+      <w:hyperlink r:id="rId369">
         <w:r>
           <w:rPr>
             <w:rStyle w:val="Hyperlink"/>
@@ -29150,8 +29279,8 @@
         </w:r>
       </w:hyperlink>
     </w:p>
-    <w:bookmarkEnd w:id="368"/>
-    <w:bookmarkStart w:id="370" w:name="ref-jonesDensityDistinctivenessEarly2020"/>
+    <w:bookmarkEnd w:id="370"/>
+    <w:bookmarkStart w:id="372" w:name="ref-jonesDensityDistinctivenessEarly2020"/>
     <w:p>
       <w:pPr>
         <w:pStyle w:val="Bibliography"/>
@@ -29218,7 +29347,7 @@
       <w:r>
         <w:t xml:space="preserve"> </w:t>
       </w:r>
-      <w:hyperlink r:id="rId369">
+      <w:hyperlink r:id="rId371">
         <w:r>
           <w:rPr>
             <w:rStyle w:val="Hyperlink"/>
@@ -29227,8 +29356,8 @@
         </w:r>
       </w:hyperlink>
     </w:p>
-    <w:bookmarkEnd w:id="370"/>
-    <w:bookmarkStart w:id="372" w:name="X608c095f0948e7345777f44e771042cd3bfdb40"/>
+    <w:bookmarkEnd w:id="372"/>
+    <w:bookmarkStart w:id="374" w:name="X608c095f0948e7345777f44e771042cd3bfdb40"/>
     <w:p>
       <w:pPr>
         <w:pStyle w:val="Bibliography"/>
@@ -29265,7 +29394,7 @@
       <w:r>
         <w:t xml:space="preserve"> </w:t>
       </w:r>
-      <w:hyperlink r:id="rId371">
+      <w:hyperlink r:id="rId373">
         <w:r>
           <w:rPr>
             <w:rStyle w:val="Hyperlink"/>
@@ -29274,8 +29403,8 @@
         </w:r>
       </w:hyperlink>
     </w:p>
-    <w:bookmarkEnd w:id="372"/>
-    <w:bookmarkStart w:id="374" w:name="ref-kalishPopulationLinearExperts2004"/>
+    <w:bookmarkEnd w:id="374"/>
+    <w:bookmarkStart w:id="376" w:name="ref-kalishPopulationLinearExperts2004"/>
     <w:p>
       <w:pPr>
         <w:pStyle w:val="Bibliography"/>
@@ -29342,7 +29471,7 @@
       <w:r>
         <w:t xml:space="preserve"> </w:t>
       </w:r>
-      <w:hyperlink r:id="rId373">
+      <w:hyperlink r:id="rId375">
         <w:r>
           <w:rPr>
             <w:rStyle w:val="Hyperlink"/>
@@ -29351,8 +29480,8 @@
         </w:r>
       </w:hyperlink>
     </w:p>
-    <w:bookmarkEnd w:id="374"/>
-    <w:bookmarkStart w:id="376" w:name="ref-kaneApplicationsBiasVariance2020"/>
+    <w:bookmarkEnd w:id="376"/>
+    <w:bookmarkStart w:id="378" w:name="ref-kaneApplicationsBiasVariance2020"/>
     <w:p>
       <w:pPr>
         <w:pStyle w:val="Bibliography"/>
@@ -29389,7 +29518,7 @@
       <w:r>
         <w:t xml:space="preserve"> </w:t>
       </w:r>
-      <w:hyperlink r:id="rId375">
+      <w:hyperlink r:id="rId377">
         <w:r>
           <w:rPr>
             <w:rStyle w:val="Hyperlink"/>
@@ -29398,8 +29527,8 @@
         </w:r>
       </w:hyperlink>
     </w:p>
-    <w:bookmarkEnd w:id="376"/>
-    <w:bookmarkStart w:id="378" w:name="Xcf9938cf521412a86894385c0bbfa8ab14168cc"/>
+    <w:bookmarkEnd w:id="378"/>
+    <w:bookmarkStart w:id="380" w:name="Xcf9938cf521412a86894385c0bbfa8ab14168cc"/>
     <w:p>
       <w:pPr>
         <w:pStyle w:val="Bibliography"/>
@@ -29469,7 +29598,7 @@
       <w:r>
         <w:t xml:space="preserve"> </w:t>
       </w:r>
-      <w:hyperlink r:id="rId377">
+      <w:hyperlink r:id="rId379">
         <w:r>
           <w:rPr>
             <w:rStyle w:val="Hyperlink"/>
@@ -29478,8 +29607,8 @@
         </w:r>
       </w:hyperlink>
     </w:p>
-    <w:bookmarkEnd w:id="378"/>
-    <w:bookmarkStart w:id="379" w:name="X9d8011b633fb2bea776e688d83328790e9fd68b"/>
+    <w:bookmarkEnd w:id="380"/>
+    <w:bookmarkStart w:id="381" w:name="X9d8011b633fb2bea776e688d83328790e9fd68b"/>
     <w:p>
       <w:pPr>
         <w:pStyle w:val="Bibliography"/>
@@ -29543,8 +29672,8 @@
         <w:t xml:space="preserve">.</w:t>
       </w:r>
     </w:p>
-    <w:bookmarkEnd w:id="379"/>
-    <w:bookmarkStart w:id="381" w:name="ref-kelleyComparisonModelsLearning2008"/>
+    <w:bookmarkEnd w:id="381"/>
+    <w:bookmarkStart w:id="383" w:name="ref-kelleyComparisonModelsLearning2008"/>
     <w:p>
       <w:pPr>
         <w:pStyle w:val="Bibliography"/>
@@ -29581,7 +29710,7 @@
       <w:r>
         <w:t xml:space="preserve"> </w:t>
       </w:r>
-      <w:hyperlink r:id="rId380">
+      <w:hyperlink r:id="rId382">
         <w:r>
           <w:rPr>
             <w:rStyle w:val="Hyperlink"/>
@@ -29590,8 +29719,8 @@
         </w:r>
       </w:hyperlink>
     </w:p>
-    <w:bookmarkEnd w:id="381"/>
-    <w:bookmarkStart w:id="383" w:name="ref-kelleyLearningAttendEffects2009"/>
+    <w:bookmarkEnd w:id="383"/>
+    <w:bookmarkStart w:id="385" w:name="ref-kelleyLearningAttendEffects2009"/>
     <w:p>
       <w:pPr>
         <w:pStyle w:val="Bibliography"/>
@@ -29640,7 +29769,7 @@
       <w:r>
         <w:t xml:space="preserve"> </w:t>
       </w:r>
-      <w:hyperlink r:id="rId382">
+      <w:hyperlink r:id="rId384">
         <w:r>
           <w:rPr>
             <w:rStyle w:val="Hyperlink"/>
@@ -29649,8 +29778,8 @@
         </w:r>
       </w:hyperlink>
     </w:p>
-    <w:bookmarkEnd w:id="383"/>
-    <w:bookmarkStart w:id="385" w:name="ref-kerrSpecificVariedPractice1978"/>
+    <w:bookmarkEnd w:id="385"/>
+    <w:bookmarkStart w:id="387" w:name="ref-kerrSpecificVariedPractice1978"/>
     <w:p>
       <w:pPr>
         <w:pStyle w:val="Bibliography"/>
@@ -29687,7 +29816,7 @@
       <w:r>
         <w:t xml:space="preserve"> </w:t>
       </w:r>
-      <w:hyperlink r:id="rId384">
+      <w:hyperlink r:id="rId386">
         <w:r>
           <w:rPr>
             <w:rStyle w:val="Hyperlink"/>
@@ -29696,8 +29825,8 @@
         </w:r>
       </w:hyperlink>
     </w:p>
-    <w:bookmarkEnd w:id="385"/>
-    <w:bookmarkStart w:id="386" w:name="ref-knappTheoryCategorizationBased1984"/>
+    <w:bookmarkEnd w:id="387"/>
+    <w:bookmarkStart w:id="388" w:name="ref-knappTheoryCategorizationBased1984"/>
     <w:p>
       <w:pPr>
         <w:pStyle w:val="Bibliography"/>
@@ -29732,8 +29861,8 @@
         <w:t xml:space="preserve">(4), 616–637.</w:t>
       </w:r>
     </w:p>
-    <w:bookmarkEnd w:id="386"/>
-    <w:bookmarkStart w:id="388" w:name="ref-kohFunctionLearningInduction1991"/>
+    <w:bookmarkEnd w:id="388"/>
+    <w:bookmarkStart w:id="390" w:name="ref-kohFunctionLearningInduction1991"/>
     <w:p>
       <w:pPr>
         <w:pStyle w:val="Bibliography"/>
@@ -29782,7 +29911,7 @@
       <w:r>
         <w:t xml:space="preserve"> </w:t>
       </w:r>
-      <w:hyperlink r:id="rId387">
+      <w:hyperlink r:id="rId389">
         <w:r>
           <w:rPr>
             <w:rStyle w:val="Hyperlink"/>
@@ -29791,8 +29920,8 @@
         </w:r>
       </w:hyperlink>
     </w:p>
-    <w:bookmarkEnd w:id="388"/>
-    <w:bookmarkStart w:id="390" w:name="X878ce38dd72b22f7c10dd2bdd81edc95d3d52ac"/>
+    <w:bookmarkEnd w:id="390"/>
+    <w:bookmarkStart w:id="392" w:name="X878ce38dd72b22f7c10dd2bdd81edc95d3d52ac"/>
     <w:p>
       <w:pPr>
         <w:pStyle w:val="Bibliography"/>
@@ -29829,7 +29958,7 @@
       <w:r>
         <w:t xml:space="preserve"> </w:t>
       </w:r>
-      <w:hyperlink r:id="rId389">
+      <w:hyperlink r:id="rId391">
         <w:r>
           <w:rPr>
             <w:rStyle w:val="Hyperlink"/>
@@ -29838,8 +29967,8 @@
         </w:r>
       </w:hyperlink>
     </w:p>
-    <w:bookmarkEnd w:id="390"/>
-    <w:bookmarkStart w:id="392" w:name="Xdb7e4c44c36e324f43a0c9fdfdb4efa7d250832"/>
+    <w:bookmarkEnd w:id="392"/>
+    <w:bookmarkStart w:id="394" w:name="Xdb7e4c44c36e324f43a0c9fdfdb4efa7d250832"/>
     <w:p>
       <w:pPr>
         <w:pStyle w:val="Bibliography"/>
@@ -29906,7 +30035,7 @@
       <w:r>
         <w:t xml:space="preserve"> </w:t>
       </w:r>
-      <w:hyperlink r:id="rId391">
+      <w:hyperlink r:id="rId393">
         <w:r>
           <w:rPr>
             <w:rStyle w:val="Hyperlink"/>
@@ -29915,8 +30044,8 @@
         </w:r>
       </w:hyperlink>
     </w:p>
-    <w:bookmarkEnd w:id="392"/>
-    <w:bookmarkStart w:id="394" w:name="ref-kwantesWhyPeopleUnderestimate2006"/>
+    <w:bookmarkEnd w:id="394"/>
+    <w:bookmarkStart w:id="396" w:name="ref-kwantesWhyPeopleUnderestimate2006"/>
     <w:p>
       <w:pPr>
         <w:pStyle w:val="Bibliography"/>
@@ -29953,7 +30082,7 @@
       <w:r>
         <w:t xml:space="preserve"> </w:t>
       </w:r>
-      <w:hyperlink r:id="rId393">
+      <w:hyperlink r:id="rId395">
         <w:r>
           <w:rPr>
             <w:rStyle w:val="Hyperlink"/>
@@ -29962,8 +30091,8 @@
         </w:r>
       </w:hyperlink>
     </w:p>
-    <w:bookmarkEnd w:id="394"/>
-    <w:bookmarkStart w:id="396" w:name="ref-kwantesItemOrderMatters2012"/>
+    <w:bookmarkEnd w:id="396"/>
+    <w:bookmarkStart w:id="398" w:name="ref-kwantesItemOrderMatters2012"/>
     <w:p>
       <w:pPr>
         <w:pStyle w:val="Bibliography"/>
@@ -30014,7 +30143,7 @@
       <w:r>
         <w:t xml:space="preserve"> </w:t>
       </w:r>
-      <w:hyperlink r:id="rId395">
+      <w:hyperlink r:id="rId397">
         <w:r>
           <w:rPr>
             <w:rStyle w:val="Hyperlink"/>
@@ -30023,8 +30152,8 @@
         </w:r>
       </w:hyperlink>
     </w:p>
-    <w:bookmarkEnd w:id="396"/>
-    <w:bookmarkStart w:id="398" w:name="ref-lambertsFlexibleTuningSimilarity1994"/>
+    <w:bookmarkEnd w:id="398"/>
+    <w:bookmarkStart w:id="400" w:name="ref-lambertsFlexibleTuningSimilarity1994"/>
     <w:p>
       <w:pPr>
         <w:pStyle w:val="Bibliography"/>
@@ -30094,7 +30223,7 @@
       <w:r>
         <w:t xml:space="preserve"> </w:t>
       </w:r>
-      <w:hyperlink r:id="rId397">
+      <w:hyperlink r:id="rId399">
         <w:r>
           <w:rPr>
             <w:rStyle w:val="Hyperlink"/>
@@ -30103,8 +30232,8 @@
         </w:r>
       </w:hyperlink>
     </w:p>
-    <w:bookmarkEnd w:id="398"/>
-    <w:bookmarkStart w:id="400" w:name="ref-lavanEffectsHighVariability2019"/>
+    <w:bookmarkEnd w:id="400"/>
+    <w:bookmarkStart w:id="402" w:name="ref-lavanEffectsHighVariability2019"/>
     <w:p>
       <w:pPr>
         <w:pStyle w:val="Bibliography"/>
@@ -30141,7 +30270,7 @@
       <w:r>
         <w:t xml:space="preserve"> </w:t>
       </w:r>
-      <w:hyperlink r:id="rId399">
+      <w:hyperlink r:id="rId401">
         <w:r>
           <w:rPr>
             <w:rStyle w:val="Hyperlink"/>
@@ -30150,8 +30279,8 @@
         </w:r>
       </w:hyperlink>
     </w:p>
-    <w:bookmarkEnd w:id="400"/>
-    <w:bookmarkStart w:id="402" w:name="ref-lawSharedMechanismsPerceptual2010"/>
+    <w:bookmarkEnd w:id="402"/>
+    <w:bookmarkStart w:id="404" w:name="ref-lawSharedMechanismsPerceptual2010"/>
     <w:p>
       <w:pPr>
         <w:pStyle w:val="Bibliography"/>
@@ -30221,7 +30350,7 @@
       <w:r>
         <w:t xml:space="preserve"> </w:t>
       </w:r>
-      <w:hyperlink r:id="rId401">
+      <w:hyperlink r:id="rId403">
         <w:r>
           <w:rPr>
             <w:rStyle w:val="Hyperlink"/>
@@ -30230,8 +30359,8 @@
         </w:r>
       </w:hyperlink>
     </w:p>
-    <w:bookmarkEnd w:id="402"/>
-    <w:bookmarkStart w:id="404" w:name="ref-leeEvidentialDiversityIncreases2019"/>
+    <w:bookmarkEnd w:id="404"/>
+    <w:bookmarkStart w:id="406" w:name="ref-leeEvidentialDiversityIncreases2019"/>
     <w:p>
       <w:pPr>
         <w:pStyle w:val="Bibliography"/>
@@ -30268,7 +30397,7 @@
       <w:r>
         <w:t xml:space="preserve"> </w:t>
       </w:r>
-      <w:hyperlink r:id="rId403">
+      <w:hyperlink r:id="rId405">
         <w:r>
           <w:rPr>
             <w:rStyle w:val="Hyperlink"/>
@@ -30277,8 +30406,8 @@
         </w:r>
       </w:hyperlink>
     </w:p>
-    <w:bookmarkEnd w:id="404"/>
-    <w:bookmarkStart w:id="406" w:name="X24105f775b72e836c50830197be4da5e451ec8f"/>
+    <w:bookmarkEnd w:id="406"/>
+    <w:bookmarkStart w:id="408" w:name="X24105f775b72e836c50830197be4da5e451ec8f"/>
     <w:p>
       <w:pPr>
         <w:pStyle w:val="Bibliography"/>
@@ -30348,7 +30477,7 @@
       <w:r>
         <w:t xml:space="preserve"> </w:t>
       </w:r>
-      <w:hyperlink r:id="rId405">
+      <w:hyperlink r:id="rId407">
         <w:r>
           <w:rPr>
             <w:rStyle w:val="Hyperlink"/>
@@ -30357,8 +30486,8 @@
         </w:r>
       </w:hyperlink>
     </w:p>
-    <w:bookmarkEnd w:id="406"/>
-    <w:bookmarkStart w:id="408" w:name="ref-liveseyRevisitingPeakShift2019"/>
+    <w:bookmarkEnd w:id="408"/>
+    <w:bookmarkStart w:id="410" w:name="ref-liveseyRevisitingPeakShift2019"/>
     <w:p>
       <w:pPr>
         <w:pStyle w:val="Bibliography"/>
@@ -30407,7 +30536,7 @@
       <w:r>
         <w:t xml:space="preserve"> </w:t>
       </w:r>
-      <w:hyperlink r:id="rId407">
+      <w:hyperlink r:id="rId409">
         <w:r>
           <w:rPr>
             <w:rStyle w:val="Hyperlink"/>
@@ -30416,8 +30545,8 @@
         </w:r>
       </w:hyperlink>
     </w:p>
-    <w:bookmarkEnd w:id="408"/>
-    <w:bookmarkStart w:id="410" w:name="X57395495d5c23810e5964fa53422f800454b375"/>
+    <w:bookmarkEnd w:id="410"/>
+    <w:bookmarkStart w:id="412" w:name="X57395495d5c23810e5964fa53422f800454b375"/>
     <w:p>
       <w:pPr>
         <w:pStyle w:val="Bibliography"/>
@@ -30454,7 +30583,7 @@
       <w:r>
         <w:t xml:space="preserve"> </w:t>
       </w:r>
-      <w:hyperlink r:id="rId409">
+      <w:hyperlink r:id="rId411">
         <w:r>
           <w:rPr>
             <w:rStyle w:val="Hyperlink"/>
@@ -30463,8 +30592,8 @@
         </w:r>
       </w:hyperlink>
     </w:p>
-    <w:bookmarkEnd w:id="410"/>
-    <w:bookmarkStart w:id="412" w:name="ref-loganInstanceTheoryAttention2002a"/>
+    <w:bookmarkEnd w:id="412"/>
+    <w:bookmarkStart w:id="414" w:name="ref-loganInstanceTheoryAttention2002a"/>
     <w:p>
       <w:pPr>
         <w:pStyle w:val="Bibliography"/>
@@ -30501,7 +30630,7 @@
       <w:r>
         <w:t xml:space="preserve"> </w:t>
       </w:r>
-      <w:hyperlink r:id="rId411">
+      <w:hyperlink r:id="rId413">
         <w:r>
           <w:rPr>
             <w:rStyle w:val="Hyperlink"/>
@@ -30510,8 +30639,8 @@
         </w:r>
       </w:hyperlink>
     </w:p>
-    <w:bookmarkEnd w:id="412"/>
-    <w:bookmarkStart w:id="414" w:name="X69a0ad65088028926c68e459c185815e147f067"/>
+    <w:bookmarkEnd w:id="414"/>
+    <w:bookmarkStart w:id="416" w:name="X69a0ad65088028926c68e459c185815e147f067"/>
     <w:p>
       <w:pPr>
         <w:pStyle w:val="Bibliography"/>
@@ -30548,7 +30677,7 @@
       <w:r>
         <w:t xml:space="preserve"> </w:t>
       </w:r>
-      <w:hyperlink r:id="rId413">
+      <w:hyperlink r:id="rId415">
         <w:r>
           <w:rPr>
             <w:rStyle w:val="Hyperlink"/>
@@ -30557,8 +30686,8 @@
         </w:r>
       </w:hyperlink>
     </w:p>
-    <w:bookmarkEnd w:id="414"/>
-    <w:bookmarkStart w:id="416" w:name="ref-maddoxStimulusRangeDiscontinuity2011"/>
+    <w:bookmarkEnd w:id="416"/>
+    <w:bookmarkStart w:id="418" w:name="ref-maddoxStimulusRangeDiscontinuity2011"/>
     <w:p>
       <w:pPr>
         <w:pStyle w:val="Bibliography"/>
@@ -30595,7 +30724,7 @@
       <w:r>
         <w:t xml:space="preserve"> </w:t>
       </w:r>
-      <w:hyperlink r:id="rId415">
+      <w:hyperlink r:id="rId417">
         <w:r>
           <w:rPr>
             <w:rStyle w:val="Hyperlink"/>
@@ -30604,8 +30733,8 @@
         </w:r>
       </w:hyperlink>
     </w:p>
-    <w:bookmarkEnd w:id="416"/>
-    <w:bookmarkStart w:id="418" w:name="X11a702c183fe711be8f27283712c55ac310fdf4"/>
+    <w:bookmarkEnd w:id="418"/>
+    <w:bookmarkStart w:id="420" w:name="X11a702c183fe711be8f27283712c55ac310fdf4"/>
     <w:p>
       <w:pPr>
         <w:pStyle w:val="Bibliography"/>
@@ -30705,7 +30834,7 @@
       <w:r>
         <w:t xml:space="preserve"> </w:t>
       </w:r>
-      <w:hyperlink r:id="rId417">
+      <w:hyperlink r:id="rId419">
         <w:r>
           <w:rPr>
             <w:rStyle w:val="Hyperlink"/>
@@ -30714,8 +30843,8 @@
         </w:r>
       </w:hyperlink>
     </w:p>
-    <w:bookmarkEnd w:id="418"/>
-    <w:bookmarkStart w:id="420" w:name="Xd4151d6548fbc98d7699ce52e8f8517f16f5af8"/>
+    <w:bookmarkEnd w:id="420"/>
+    <w:bookmarkStart w:id="422" w:name="Xd4151d6548fbc98d7699ce52e8f8517f16f5af8"/>
     <w:p>
       <w:pPr>
         <w:pStyle w:val="Bibliography"/>
@@ -30752,7 +30881,7 @@
       <w:r>
         <w:t xml:space="preserve"> </w:t>
       </w:r>
-      <w:hyperlink r:id="rId419">
+      <w:hyperlink r:id="rId421">
         <w:r>
           <w:rPr>
             <w:rStyle w:val="Hyperlink"/>
@@ -30761,8 +30890,8 @@
         </w:r>
       </w:hyperlink>
     </w:p>
-    <w:bookmarkEnd w:id="420"/>
-    <w:bookmarkStart w:id="422" w:name="Xadd5c50f43736f9b0dff0650df994aba8142088"/>
+    <w:bookmarkEnd w:id="422"/>
+    <w:bookmarkStart w:id="424" w:name="Xadd5c50f43736f9b0dff0650df994aba8142088"/>
     <w:p>
       <w:pPr>
         <w:pStyle w:val="Bibliography"/>
@@ -30799,7 +30928,7 @@
       <w:r>
         <w:t xml:space="preserve"> </w:t>
       </w:r>
-      <w:hyperlink r:id="rId421">
+      <w:hyperlink r:id="rId423">
         <w:r>
           <w:rPr>
             <w:rStyle w:val="Hyperlink"/>
@@ -30808,8 +30937,8 @@
         </w:r>
       </w:hyperlink>
     </w:p>
-    <w:bookmarkEnd w:id="422"/>
-    <w:bookmarkStart w:id="423" w:name="Xd534a4c565273d22b0ea154aeafcad452b954e0"/>
+    <w:bookmarkEnd w:id="424"/>
+    <w:bookmarkStart w:id="425" w:name="Xd534a4c565273d22b0ea154aeafcad452b954e0"/>
     <w:p>
       <w:pPr>
         <w:pStyle w:val="Bibliography"/>
@@ -30844,8 +30973,8 @@
         <w:t xml:space="preserve">, 159–188.</w:t>
       </w:r>
     </w:p>
-    <w:bookmarkEnd w:id="423"/>
-    <w:bookmarkStart w:id="425" w:name="ref-mccrackenTestSchemaTheory1977"/>
+    <w:bookmarkEnd w:id="425"/>
+    <w:bookmarkStart w:id="427" w:name="ref-mccrackenTestSchemaTheory1977"/>
     <w:p>
       <w:pPr>
         <w:pStyle w:val="Bibliography"/>
@@ -30915,7 +31044,7 @@
       <w:r>
         <w:t xml:space="preserve"> </w:t>
       </w:r>
-      <w:hyperlink r:id="rId424">
+      <w:hyperlink r:id="rId426">
         <w:r>
           <w:rPr>
             <w:rStyle w:val="Hyperlink"/>
@@ -30924,8 +31053,8 @@
         </w:r>
       </w:hyperlink>
     </w:p>
-    <w:bookmarkEnd w:id="425"/>
-    <w:bookmarkStart w:id="427" w:name="X11f5d5b369bd61c109baf65d1e55e39f773ac1b"/>
+    <w:bookmarkEnd w:id="427"/>
+    <w:bookmarkStart w:id="429" w:name="X11f5d5b369bd61c109baf65d1e55e39f773ac1b"/>
     <w:p>
       <w:pPr>
         <w:pStyle w:val="Bibliography"/>
@@ -30974,7 +31103,7 @@
       <w:r>
         <w:t xml:space="preserve"> </w:t>
       </w:r>
-      <w:hyperlink r:id="rId426">
+      <w:hyperlink r:id="rId428">
         <w:r>
           <w:rPr>
             <w:rStyle w:val="Hyperlink"/>
@@ -30983,8 +31112,8 @@
         </w:r>
       </w:hyperlink>
     </w:p>
-    <w:bookmarkEnd w:id="427"/>
-    <w:bookmarkStart w:id="429" w:name="ref-mcdanielEffectsSpacedMassed2013"/>
+    <w:bookmarkEnd w:id="429"/>
+    <w:bookmarkStart w:id="431" w:name="ref-mcdanielEffectsSpacedMassed2013"/>
     <w:p>
       <w:pPr>
         <w:pStyle w:val="Bibliography"/>
@@ -31021,7 +31150,7 @@
       <w:r>
         <w:t xml:space="preserve"> </w:t>
       </w:r>
-      <w:hyperlink r:id="rId428">
+      <w:hyperlink r:id="rId430">
         <w:r>
           <w:rPr>
             <w:rStyle w:val="Hyperlink"/>
@@ -31030,8 +31159,8 @@
         </w:r>
       </w:hyperlink>
     </w:p>
-    <w:bookmarkEnd w:id="429"/>
-    <w:bookmarkStart w:id="431" w:name="ref-medinContextTheoryClassification1978"/>
+    <w:bookmarkEnd w:id="431"/>
+    <w:bookmarkStart w:id="433" w:name="ref-medinContextTheoryClassification1978"/>
     <w:p>
       <w:pPr>
         <w:pStyle w:val="Bibliography"/>
@@ -31089,7 +31218,7 @@
       <w:r>
         <w:t xml:space="preserve"> </w:t>
       </w:r>
-      <w:hyperlink r:id="rId430">
+      <w:hyperlink r:id="rId432">
         <w:r>
           <w:rPr>
             <w:rStyle w:val="Hyperlink"/>
@@ -31098,8 +31227,8 @@
         </w:r>
       </w:hyperlink>
     </w:p>
-    <w:bookmarkEnd w:id="431"/>
-    <w:bookmarkStart w:id="433" w:name="ref-meighWhatMemoryRepresentation2018"/>
+    <w:bookmarkEnd w:id="433"/>
+    <w:bookmarkStart w:id="435" w:name="ref-meighWhatMemoryRepresentation2018"/>
     <w:p>
       <w:pPr>
         <w:pStyle w:val="Bibliography"/>
@@ -31148,7 +31277,7 @@
       <w:r>
         <w:t xml:space="preserve"> </w:t>
       </w:r>
-      <w:hyperlink r:id="rId432">
+      <w:hyperlink r:id="rId434">
         <w:r>
           <w:rPr>
             <w:rStyle w:val="Hyperlink"/>
@@ -31157,8 +31286,8 @@
         </w:r>
       </w:hyperlink>
     </w:p>
-    <w:bookmarkEnd w:id="433"/>
-    <w:bookmarkStart w:id="435" w:name="ref-menonVariationPhotosSame2015"/>
+    <w:bookmarkEnd w:id="435"/>
+    <w:bookmarkStart w:id="437" w:name="ref-menonVariationPhotosSame2015"/>
     <w:p>
       <w:pPr>
         <w:pStyle w:val="Bibliography"/>
@@ -31228,7 +31357,7 @@
       <w:r>
         <w:t xml:space="preserve"> </w:t>
       </w:r>
-      <w:hyperlink r:id="rId434">
+      <w:hyperlink r:id="rId436">
         <w:r>
           <w:rPr>
             <w:rStyle w:val="Hyperlink"/>
@@ -31237,8 +31366,8 @@
         </w:r>
       </w:hyperlink>
     </w:p>
-    <w:bookmarkEnd w:id="435"/>
-    <w:bookmarkStart w:id="437" w:name="ref-mezzadriHoldoutStrategySelecting2022"/>
+    <w:bookmarkEnd w:id="437"/>
+    <w:bookmarkStart w:id="439" w:name="ref-mezzadriHoldoutStrategySelecting2022"/>
     <w:p>
       <w:pPr>
         <w:pStyle w:val="Bibliography"/>
@@ -31287,7 +31416,7 @@
       <w:r>
         <w:t xml:space="preserve"> </w:t>
       </w:r>
-      <w:hyperlink r:id="rId436">
+      <w:hyperlink r:id="rId438">
         <w:r>
           <w:rPr>
             <w:rStyle w:val="Hyperlink"/>
@@ -31296,8 +31425,8 @@
         </w:r>
       </w:hyperlink>
     </w:p>
-    <w:bookmarkEnd w:id="437"/>
-    <w:bookmarkStart w:id="439" w:name="X7a3038abd4e01b262f5270aee15d7f55468c19c"/>
+    <w:bookmarkEnd w:id="439"/>
+    <w:bookmarkStart w:id="441" w:name="X7a3038abd4e01b262f5270aee15d7f55468c19c"/>
     <w:p>
       <w:pPr>
         <w:pStyle w:val="Bibliography"/>
@@ -31334,7 +31463,7 @@
       <w:r>
         <w:t xml:space="preserve"> </w:t>
       </w:r>
-      <w:hyperlink r:id="rId438">
+      <w:hyperlink r:id="rId440">
         <w:r>
           <w:rPr>
             <w:rStyle w:val="Hyperlink"/>
@@ -31343,8 +31472,8 @@
         </w:r>
       </w:hyperlink>
     </w:p>
-    <w:bookmarkEnd w:id="439"/>
-    <w:bookmarkStart w:id="441" w:name="X39c3d45b64efa822bf465a5336e2d2f8bf3eb0a"/>
+    <w:bookmarkEnd w:id="441"/>
+    <w:bookmarkStart w:id="443" w:name="X39c3d45b64efa822bf465a5336e2d2f8bf3eb0a"/>
     <w:p>
       <w:pPr>
         <w:pStyle w:val="Bibliography"/>
@@ -31368,7 +31497,7 @@
       <w:r>
         <w:t xml:space="preserve"> </w:t>
       </w:r>
-      <w:hyperlink r:id="rId440">
+      <w:hyperlink r:id="rId442">
         <w:r>
           <w:rPr>
             <w:rStyle w:val="Hyperlink"/>
@@ -31377,8 +31506,8 @@
         </w:r>
       </w:hyperlink>
     </w:p>
-    <w:bookmarkEnd w:id="441"/>
-    <w:bookmarkStart w:id="443" w:name="ref-moxleySchemaVariabilityPractice1979"/>
+    <w:bookmarkEnd w:id="443"/>
+    <w:bookmarkStart w:id="445" w:name="ref-moxleySchemaVariabilityPractice1979"/>
     <w:p>
       <w:pPr>
         <w:pStyle w:val="Bibliography"/>
@@ -31436,7 +31565,7 @@
       <w:r>
         <w:t xml:space="preserve"> </w:t>
       </w:r>
-      <w:hyperlink r:id="rId442">
+      <w:hyperlink r:id="rId444">
         <w:r>
           <w:rPr>
             <w:rStyle w:val="Hyperlink"/>
@@ -31445,8 +31574,8 @@
         </w:r>
       </w:hyperlink>
     </w:p>
-    <w:bookmarkEnd w:id="443"/>
-    <w:bookmarkStart w:id="445" w:name="ref-newellSchemaTheory19752003"/>
+    <w:bookmarkEnd w:id="445"/>
+    <w:bookmarkStart w:id="447" w:name="ref-newellSchemaTheory19752003"/>
     <w:p>
       <w:pPr>
         <w:pStyle w:val="Bibliography"/>
@@ -31516,7 +31645,7 @@
       <w:r>
         <w:t xml:space="preserve"> </w:t>
       </w:r>
-      <w:hyperlink r:id="rId444">
+      <w:hyperlink r:id="rId446">
         <w:r>
           <w:rPr>
             <w:rStyle w:val="Hyperlink"/>
@@ -31525,8 +31654,8 @@
         </w:r>
       </w:hyperlink>
     </w:p>
-    <w:bookmarkEnd w:id="445"/>
-    <w:bookmarkStart w:id="447" w:name="X7949f5876792781c015572639531a7aeb223f01"/>
+    <w:bookmarkEnd w:id="447"/>
+    <w:bookmarkStart w:id="449" w:name="X7949f5876792781c015572639531a7aeb223f01"/>
     <w:p>
       <w:pPr>
         <w:pStyle w:val="Bibliography"/>
@@ -31629,7 +31758,7 @@
       <w:r>
         <w:t xml:space="preserve"> </w:t>
       </w:r>
-      <w:hyperlink r:id="rId446">
+      <w:hyperlink r:id="rId448">
         <w:r>
           <w:rPr>
             <w:rStyle w:val="Hyperlink"/>
@@ -31638,8 +31767,8 @@
         </w:r>
       </w:hyperlink>
     </w:p>
-    <w:bookmarkEnd w:id="447"/>
-    <w:bookmarkStart w:id="449" w:name="ref-northEffectConsistentVaried2019"/>
+    <w:bookmarkEnd w:id="449"/>
+    <w:bookmarkStart w:id="451" w:name="ref-northEffectConsistentVaried2019"/>
     <w:p>
       <w:pPr>
         <w:pStyle w:val="Bibliography"/>
@@ -31676,7 +31805,7 @@
       <w:r>
         <w:t xml:space="preserve"> </w:t>
       </w:r>
-      <w:hyperlink r:id="rId448">
+      <w:hyperlink r:id="rId450">
         <w:r>
           <w:rPr>
             <w:rStyle w:val="Hyperlink"/>
@@ -31685,8 +31814,8 @@
         </w:r>
       </w:hyperlink>
     </w:p>
-    <w:bookmarkEnd w:id="449"/>
-    <w:bookmarkStart w:id="451" w:name="X1e62d38316b1210cbf492429f3fa0f41029419a"/>
+    <w:bookmarkEnd w:id="451"/>
+    <w:bookmarkStart w:id="453" w:name="X1e62d38316b1210cbf492429f3fa0f41029419a"/>
     <w:p>
       <w:pPr>
         <w:pStyle w:val="Bibliography"/>
@@ -31723,7 +31852,7 @@
       <w:r>
         <w:t xml:space="preserve"> </w:t>
       </w:r>
-      <w:hyperlink r:id="rId450">
+      <w:hyperlink r:id="rId452">
         <w:r>
           <w:rPr>
             <w:rStyle w:val="Hyperlink"/>
@@ -31732,8 +31861,8 @@
         </w:r>
       </w:hyperlink>
     </w:p>
-    <w:bookmarkEnd w:id="451"/>
-    <w:bookmarkStart w:id="453" w:name="X639a429f50283f5b36ce92c57a3abdf26659eda"/>
+    <w:bookmarkEnd w:id="453"/>
+    <w:bookmarkStart w:id="455" w:name="X639a429f50283f5b36ce92c57a3abdf26659eda"/>
     <w:p>
       <w:pPr>
         <w:pStyle w:val="Bibliography"/>
@@ -31770,7 +31899,7 @@
       <w:r>
         <w:t xml:space="preserve"> </w:t>
       </w:r>
-      <w:hyperlink r:id="rId452">
+      <w:hyperlink r:id="rId454">
         <w:r>
           <w:rPr>
             <w:rStyle w:val="Hyperlink"/>
@@ -31779,8 +31908,8 @@
         </w:r>
       </w:hyperlink>
     </w:p>
-    <w:bookmarkEnd w:id="453"/>
-    <w:bookmarkStart w:id="455" w:name="Xb2e0c02fa97228815a5a3bbae8ffa9cce6c2184"/>
+    <w:bookmarkEnd w:id="455"/>
+    <w:bookmarkStart w:id="457" w:name="Xb2e0c02fa97228815a5a3bbae8ffa9cce6c2184"/>
     <w:p>
       <w:pPr>
         <w:pStyle w:val="Bibliography"/>
@@ -31817,7 +31946,7 @@
       <w:r>
         <w:t xml:space="preserve"> </w:t>
       </w:r>
-      <w:hyperlink r:id="rId454">
+      <w:hyperlink r:id="rId456">
         <w:r>
           <w:rPr>
             <w:rStyle w:val="Hyperlink"/>
@@ -31826,8 +31955,8 @@
         </w:r>
       </w:hyperlink>
     </w:p>
-    <w:bookmarkEnd w:id="455"/>
-    <w:bookmarkStart w:id="457" w:name="Xc75bb3ac7fd2d64fe5849a856444911f0e61210"/>
+    <w:bookmarkEnd w:id="457"/>
+    <w:bookmarkStart w:id="459" w:name="Xc75bb3ac7fd2d64fe5849a856444911f0e61210"/>
     <w:p>
       <w:pPr>
         <w:pStyle w:val="Bibliography"/>
@@ -31917,7 +32046,7 @@
       <w:r>
         <w:t xml:space="preserve"> </w:t>
       </w:r>
-      <w:hyperlink r:id="rId456">
+      <w:hyperlink r:id="rId458">
         <w:r>
           <w:rPr>
             <w:rStyle w:val="Hyperlink"/>
@@ -31926,8 +32055,8 @@
         </w:r>
       </w:hyperlink>
     </w:p>
-    <w:bookmarkEnd w:id="457"/>
-    <w:bookmarkStart w:id="459" w:name="ref-nosofskyModelguidedSearchOptimal2019"/>
+    <w:bookmarkEnd w:id="459"/>
+    <w:bookmarkStart w:id="461" w:name="ref-nosofskyModelguidedSearchOptimal2019"/>
     <w:p>
       <w:pPr>
         <w:pStyle w:val="Bibliography"/>
@@ -31976,7 +32105,7 @@
       <w:r>
         <w:t xml:space="preserve"> </w:t>
       </w:r>
-      <w:hyperlink r:id="rId458">
+      <w:hyperlink r:id="rId460">
         <w:r>
           <w:rPr>
             <w:rStyle w:val="Hyperlink"/>
@@ -31985,8 +32114,8 @@
         </w:r>
       </w:hyperlink>
     </w:p>
-    <w:bookmarkEnd w:id="459"/>
-    <w:bookmarkStart w:id="461" w:name="X2a10310e53443692f35f4450fe6537b1cff70f8"/>
+    <w:bookmarkEnd w:id="461"/>
+    <w:bookmarkStart w:id="463" w:name="X2a10310e53443692f35f4450fe6537b1cff70f8"/>
     <w:p>
       <w:pPr>
         <w:pStyle w:val="Bibliography"/>
@@ -32035,7 +32164,7 @@
       <w:r>
         <w:t xml:space="preserve"> </w:t>
       </w:r>
-      <w:hyperlink r:id="rId460">
+      <w:hyperlink r:id="rId462">
         <w:r>
           <w:rPr>
             <w:rStyle w:val="Hyperlink"/>
@@ -32044,8 +32173,8 @@
         </w:r>
       </w:hyperlink>
     </w:p>
-    <w:bookmarkEnd w:id="461"/>
-    <w:bookmarkStart w:id="463" w:name="X0309078e78e6b2b8dabf4533b1303ba92b0b4ae"/>
+    <w:bookmarkEnd w:id="463"/>
+    <w:bookmarkStart w:id="465" w:name="X0309078e78e6b2b8dabf4533b1303ba92b0b4ae"/>
     <w:p>
       <w:pPr>
         <w:pStyle w:val="Bibliography"/>
@@ -32082,7 +32211,7 @@
       <w:r>
         <w:t xml:space="preserve"> </w:t>
       </w:r>
-      <w:hyperlink r:id="rId462">
+      <w:hyperlink r:id="rId464">
         <w:r>
           <w:rPr>
             <w:rStyle w:val="Hyperlink"/>
@@ -32091,8 +32220,8 @@
         </w:r>
       </w:hyperlink>
     </w:p>
-    <w:bookmarkEnd w:id="463"/>
-    <w:bookmarkStart w:id="465" w:name="X6f0f3e2b4278100b8b80a49a7e7b7697b43955a"/>
+    <w:bookmarkEnd w:id="465"/>
+    <w:bookmarkStart w:id="467" w:name="X6f0f3e2b4278100b8b80a49a7e7b7697b43955a"/>
     <w:p>
       <w:pPr>
         <w:pStyle w:val="Bibliography"/>
@@ -32141,7 +32270,7 @@
       <w:r>
         <w:t xml:space="preserve"> </w:t>
       </w:r>
-      <w:hyperlink r:id="rId464">
+      <w:hyperlink r:id="rId466">
         <w:r>
           <w:rPr>
             <w:rStyle w:val="Hyperlink"/>
@@ -32150,8 +32279,8 @@
         </w:r>
       </w:hyperlink>
     </w:p>
-    <w:bookmarkEnd w:id="465"/>
-    <w:bookmarkStart w:id="466" w:name="X94e3525b453aa845c6a29ac4dab4c88ebf8fedd"/>
+    <w:bookmarkEnd w:id="467"/>
+    <w:bookmarkStart w:id="468" w:name="X94e3525b453aa845c6a29ac4dab4c88ebf8fedd"/>
     <w:p>
       <w:pPr>
         <w:pStyle w:val="Bibliography"/>
@@ -32219,8 +32348,8 @@
         <w:t xml:space="preserve">(2), 324–354.</w:t>
       </w:r>
     </w:p>
-    <w:bookmarkEnd w:id="466"/>
-    <w:bookmarkStart w:id="468" w:name="ref-palmeriCentralTendenciesExtreme2001"/>
+    <w:bookmarkEnd w:id="468"/>
+    <w:bookmarkStart w:id="470" w:name="ref-palmeriCentralTendenciesExtreme2001"/>
     <w:p>
       <w:pPr>
         <w:pStyle w:val="Bibliography"/>
@@ -32296,7 +32425,7 @@
       <w:r>
         <w:t xml:space="preserve"> </w:t>
       </w:r>
-      <w:hyperlink r:id="rId467">
+      <w:hyperlink r:id="rId469">
         <w:r>
           <w:rPr>
             <w:rStyle w:val="Hyperlink"/>
@@ -32305,8 +32434,8 @@
         </w:r>
       </w:hyperlink>
     </w:p>
-    <w:bookmarkEnd w:id="468"/>
-    <w:bookmarkStart w:id="469" w:name="X571f7633d05e8f4d0477ee46f8c39ff5cf72cc3"/>
+    <w:bookmarkEnd w:id="470"/>
+    <w:bookmarkStart w:id="471" w:name="X571f7633d05e8f4d0477ee46f8c39ff5cf72cc3"/>
     <w:p>
       <w:pPr>
         <w:pStyle w:val="Bibliography"/>
@@ -32353,8 +32482,8 @@
         <w:t xml:space="preserve">(4), 621.</w:t>
       </w:r>
     </w:p>
-    <w:bookmarkEnd w:id="469"/>
-    <w:bookmarkStart w:id="471" w:name="ref-perlmanFurtherAttemptsClarify2012"/>
+    <w:bookmarkEnd w:id="471"/>
+    <w:bookmarkStart w:id="473" w:name="ref-perlmanFurtherAttemptsClarify2012"/>
     <w:p>
       <w:pPr>
         <w:pStyle w:val="Bibliography"/>
@@ -32391,7 +32520,7 @@
       <w:r>
         <w:t xml:space="preserve"> </w:t>
       </w:r>
-      <w:hyperlink r:id="rId470">
+      <w:hyperlink r:id="rId472">
         <w:r>
           <w:rPr>
             <w:rStyle w:val="Hyperlink"/>
@@ -32400,8 +32529,8 @@
         </w:r>
       </w:hyperlink>
     </w:p>
-    <w:bookmarkEnd w:id="471"/>
-    <w:bookmarkStart w:id="473" w:name="ref-perryLearnLocallyThink2010"/>
+    <w:bookmarkEnd w:id="473"/>
+    <w:bookmarkStart w:id="475" w:name="ref-perryLearnLocallyThink2010"/>
     <w:p>
       <w:pPr>
         <w:pStyle w:val="Bibliography"/>
@@ -32477,7 +32606,7 @@
       <w:r>
         <w:t xml:space="preserve"> </w:t>
       </w:r>
-      <w:hyperlink r:id="rId472">
+      <w:hyperlink r:id="rId474">
         <w:r>
           <w:rPr>
             <w:rStyle w:val="Hyperlink"/>
@@ -32486,8 +32615,8 @@
         </w:r>
       </w:hyperlink>
     </w:p>
-    <w:bookmarkEnd w:id="473"/>
-    <w:bookmarkStart w:id="475" w:name="ref-pigottMotorSchemaStructure1984"/>
+    <w:bookmarkEnd w:id="475"/>
+    <w:bookmarkStart w:id="477" w:name="ref-pigottMotorSchemaStructure1984"/>
     <w:p>
       <w:pPr>
         <w:pStyle w:val="Bibliography"/>
@@ -32554,7 +32683,7 @@
       <w:r>
         <w:t xml:space="preserve"> </w:t>
       </w:r>
-      <w:hyperlink r:id="rId474">
+      <w:hyperlink r:id="rId476">
         <w:r>
           <w:rPr>
             <w:rStyle w:val="Hyperlink"/>
@@ -32563,8 +32692,8 @@
         </w:r>
       </w:hyperlink>
     </w:p>
-    <w:bookmarkEnd w:id="475"/>
-    <w:bookmarkStart w:id="477" w:name="X083d1edd21ec40f06629aafd425ec6189ef65b9"/>
+    <w:bookmarkEnd w:id="477"/>
+    <w:bookmarkStart w:id="479" w:name="X083d1edd21ec40f06629aafd425ec6189ef65b9"/>
     <w:p>
       <w:pPr>
         <w:pStyle w:val="Bibliography"/>
@@ -32651,7 +32780,7 @@
       <w:r>
         <w:t xml:space="preserve"> </w:t>
       </w:r>
-      <w:hyperlink r:id="rId476">
+      <w:hyperlink r:id="rId478">
         <w:r>
           <w:rPr>
             <w:rStyle w:val="Hyperlink"/>
@@ -32660,8 +32789,8 @@
         </w:r>
       </w:hyperlink>
     </w:p>
-    <w:bookmarkEnd w:id="477"/>
-    <w:bookmarkStart w:id="479" w:name="Xc21ba1d8d46c5fa98e6000a97319b35df4d1ba9"/>
+    <w:bookmarkEnd w:id="479"/>
+    <w:bookmarkStart w:id="481" w:name="Xc21ba1d8d46c5fa98e6000a97319b35df4d1ba9"/>
     <w:p>
       <w:pPr>
         <w:pStyle w:val="Bibliography"/>
@@ -32710,7 +32839,7 @@
       <w:r>
         <w:t xml:space="preserve"> </w:t>
       </w:r>
-      <w:hyperlink r:id="rId478">
+      <w:hyperlink r:id="rId480">
         <w:r>
           <w:rPr>
             <w:rStyle w:val="Hyperlink"/>
@@ -32719,8 +32848,8 @@
         </w:r>
       </w:hyperlink>
     </w:p>
-    <w:bookmarkEnd w:id="479"/>
-    <w:bookmarkStart w:id="481" w:name="ref-posnerGenesisAbstractIdeas1968"/>
+    <w:bookmarkEnd w:id="481"/>
+    <w:bookmarkStart w:id="483" w:name="ref-posnerGenesisAbstractIdeas1968"/>
     <w:p>
       <w:pPr>
         <w:pStyle w:val="Bibliography"/>
@@ -32757,7 +32886,7 @@
       <w:r>
         <w:t xml:space="preserve"> </w:t>
       </w:r>
-      <w:hyperlink r:id="rId480">
+      <w:hyperlink r:id="rId482">
         <w:r>
           <w:rPr>
             <w:rStyle w:val="Hyperlink"/>
@@ -32766,8 +32895,8 @@
         </w:r>
       </w:hyperlink>
     </w:p>
-    <w:bookmarkEnd w:id="481"/>
-    <w:bookmarkStart w:id="483" w:name="X0f333a8e4712cae03e2463ef700e712fd806d95"/>
+    <w:bookmarkEnd w:id="483"/>
+    <w:bookmarkStart w:id="485" w:name="X0f333a8e4712cae03e2463ef700e712fd806d95"/>
     <w:p>
       <w:pPr>
         <w:pStyle w:val="Bibliography"/>
@@ -32804,7 +32933,7 @@
       <w:r>
         <w:t xml:space="preserve"> </w:t>
       </w:r>
-      <w:hyperlink r:id="rId482">
+      <w:hyperlink r:id="rId484">
         <w:r>
           <w:rPr>
             <w:rStyle w:val="Hyperlink"/>
@@ -32813,8 +32942,8 @@
         </w:r>
       </w:hyperlink>
     </w:p>
-    <w:bookmarkEnd w:id="483"/>
-    <w:bookmarkStart w:id="485" w:name="ref-ravivHowVariabilityShapes2022"/>
+    <w:bookmarkEnd w:id="485"/>
+    <w:bookmarkStart w:id="487" w:name="ref-ravivHowVariabilityShapes2022"/>
     <w:p>
       <w:pPr>
         <w:pStyle w:val="Bibliography"/>
@@ -32838,7 +32967,7 @@
       <w:r>
         <w:t xml:space="preserve"> </w:t>
       </w:r>
-      <w:hyperlink r:id="rId484">
+      <w:hyperlink r:id="rId486">
         <w:r>
           <w:rPr>
             <w:rStyle w:val="Hyperlink"/>
@@ -32847,8 +32976,8 @@
         </w:r>
       </w:hyperlink>
     </w:p>
-    <w:bookmarkEnd w:id="485"/>
-    <w:bookmarkStart w:id="487" w:name="X61f9aa8b4a5b55db80405c24422323027c81e5f"/>
+    <w:bookmarkEnd w:id="487"/>
+    <w:bookmarkStart w:id="489" w:name="X61f9aa8b4a5b55db80405c24422323027c81e5f"/>
     <w:p>
       <w:pPr>
         <w:pStyle w:val="Bibliography"/>
@@ -32897,7 +33026,7 @@
       <w:r>
         <w:t xml:space="preserve"> </w:t>
       </w:r>
-      <w:hyperlink r:id="rId486">
+      <w:hyperlink r:id="rId488">
         <w:r>
           <w:rPr>
             <w:rStyle w:val="Hyperlink"/>
@@ -32906,8 +33035,8 @@
         </w:r>
       </w:hyperlink>
     </w:p>
-    <w:bookmarkEnd w:id="487"/>
-    <w:bookmarkStart w:id="489" w:name="ref-roarkComparingPerceptualCategory2021"/>
+    <w:bookmarkEnd w:id="489"/>
+    <w:bookmarkStart w:id="491" w:name="ref-roarkComparingPerceptualCategory2021"/>
     <w:p>
       <w:pPr>
         <w:pStyle w:val="Bibliography"/>
@@ -32944,7 +33073,7 @@
       <w:r>
         <w:t xml:space="preserve"> </w:t>
       </w:r>
-      <w:hyperlink r:id="rId488">
+      <w:hyperlink r:id="rId490">
         <w:r>
           <w:rPr>
             <w:rStyle w:val="Hyperlink"/>
@@ -32953,8 +33082,8 @@
         </w:r>
       </w:hyperlink>
     </w:p>
-    <w:bookmarkEnd w:id="489"/>
-    <w:bookmarkStart w:id="491" w:name="ref-robsonSpecificVariedPractice2022a"/>
+    <w:bookmarkEnd w:id="491"/>
+    <w:bookmarkStart w:id="493" w:name="ref-robsonSpecificVariedPractice2022a"/>
     <w:p>
       <w:pPr>
         <w:pStyle w:val="Bibliography"/>
@@ -32991,7 +33120,7 @@
       <w:r>
         <w:t xml:space="preserve"> </w:t>
       </w:r>
-      <w:hyperlink r:id="rId490">
+      <w:hyperlink r:id="rId492">
         <w:r>
           <w:rPr>
             <w:rStyle w:val="Hyperlink"/>
@@ -33000,8 +33129,8 @@
         </w:r>
       </w:hyperlink>
     </w:p>
-    <w:bookmarkEnd w:id="491"/>
-    <w:bookmarkStart w:id="493" w:name="ref-rollerVariablePracticeLenses2001"/>
+    <w:bookmarkEnd w:id="493"/>
+    <w:bookmarkStart w:id="495" w:name="ref-rollerVariablePracticeLenses2001"/>
     <w:p>
       <w:pPr>
         <w:pStyle w:val="Bibliography"/>
@@ -33038,7 +33167,7 @@
       <w:r>
         <w:t xml:space="preserve"> </w:t>
       </w:r>
-      <w:hyperlink r:id="rId492">
+      <w:hyperlink r:id="rId494">
         <w:r>
           <w:rPr>
             <w:rStyle w:val="Hyperlink"/>
@@ -33047,8 +33176,8 @@
         </w:r>
       </w:hyperlink>
     </w:p>
-    <w:bookmarkEnd w:id="493"/>
-    <w:bookmarkStart w:id="495" w:name="Xc5570b410aa984cd5f5bd4b20a2c643bd5fcffc"/>
+    <w:bookmarkEnd w:id="495"/>
+    <w:bookmarkStart w:id="497" w:name="Xc5570b410aa984cd5f5bd4b20a2c643bd5fcffc"/>
     <w:p>
       <w:pPr>
         <w:pStyle w:val="Bibliography"/>
@@ -33106,7 +33235,7 @@
       <w:r>
         <w:t xml:space="preserve"> </w:t>
       </w:r>
-      <w:hyperlink r:id="rId494">
+      <w:hyperlink r:id="rId496">
         <w:r>
           <w:rPr>
             <w:rStyle w:val="Hyperlink"/>
@@ -33115,8 +33244,8 @@
         </w:r>
       </w:hyperlink>
     </w:p>
-    <w:bookmarkEnd w:id="495"/>
-    <w:bookmarkStart w:id="497" w:name="Xcab8540473416335c7d4745a50e2ba7c2a2f664"/>
+    <w:bookmarkEnd w:id="497"/>
+    <w:bookmarkStart w:id="499" w:name="Xcab8540473416335c7d4745a50e2ba7c2a2f664"/>
     <w:p>
       <w:pPr>
         <w:pStyle w:val="Bibliography"/>
@@ -33153,7 +33282,7 @@
       <w:r>
         <w:t xml:space="preserve"> </w:t>
       </w:r>
-      <w:hyperlink r:id="rId496">
+      <w:hyperlink r:id="rId498">
         <w:r>
           <w:rPr>
             <w:rStyle w:val="Hyperlink"/>
@@ -33162,8 +33291,8 @@
         </w:r>
       </w:hyperlink>
     </w:p>
-    <w:bookmarkEnd w:id="497"/>
-    <w:bookmarkStart w:id="499" w:name="ref-sabahWhenLessMore2019"/>
+    <w:bookmarkEnd w:id="499"/>
+    <w:bookmarkStart w:id="501" w:name="ref-sabahWhenLessMore2019"/>
     <w:p>
       <w:pPr>
         <w:pStyle w:val="Bibliography"/>
@@ -33200,7 +33329,7 @@
       <w:r>
         <w:t xml:space="preserve"> </w:t>
       </w:r>
-      <w:hyperlink r:id="rId498">
+      <w:hyperlink r:id="rId500">
         <w:r>
           <w:rPr>
             <w:rStyle w:val="Hyperlink"/>
@@ -33209,8 +33338,8 @@
         </w:r>
       </w:hyperlink>
     </w:p>
-    <w:bookmarkEnd w:id="499"/>
-    <w:bookmarkStart w:id="501" w:name="X57583d54ccab43c744e0fa2336e4c556df32b13"/>
+    <w:bookmarkEnd w:id="501"/>
+    <w:bookmarkStart w:id="503" w:name="X57583d54ccab43c744e0fa2336e4c556df32b13"/>
     <w:p>
       <w:pPr>
         <w:pStyle w:val="Bibliography"/>
@@ -33259,7 +33388,7 @@
       <w:r>
         <w:t xml:space="preserve"> </w:t>
       </w:r>
-      <w:hyperlink r:id="rId500">
+      <w:hyperlink r:id="rId502">
         <w:r>
           <w:rPr>
             <w:rStyle w:val="Hyperlink"/>
@@ -33268,8 +33397,8 @@
         </w:r>
       </w:hyperlink>
     </w:p>
-    <w:bookmarkEnd w:id="501"/>
-    <w:bookmarkStart w:id="503" w:name="Xdf977ba0e3f22e132b04d26319edfec1b78769d"/>
+    <w:bookmarkEnd w:id="503"/>
+    <w:bookmarkStart w:id="505" w:name="Xdf977ba0e3f22e132b04d26319edfec1b78769d"/>
     <w:p>
       <w:pPr>
         <w:pStyle w:val="Bibliography"/>
@@ -33318,7 +33447,7 @@
       <w:r>
         <w:t xml:space="preserve"> </w:t>
       </w:r>
-      <w:hyperlink r:id="rId502">
+      <w:hyperlink r:id="rId504">
         <w:r>
           <w:rPr>
             <w:rStyle w:val="Hyperlink"/>
@@ -33327,8 +33456,8 @@
         </w:r>
       </w:hyperlink>
     </w:p>
-    <w:bookmarkEnd w:id="503"/>
-    <w:bookmarkStart w:id="505" w:name="ref-sakamotoPuttingPsychologyBack2008"/>
+    <w:bookmarkEnd w:id="505"/>
+    <w:bookmarkStart w:id="507" w:name="ref-sakamotoPuttingPsychologyBack2008"/>
     <w:p>
       <w:pPr>
         <w:pStyle w:val="Bibliography"/>
@@ -33377,7 +33506,7 @@
       <w:r>
         <w:t xml:space="preserve"> </w:t>
       </w:r>
-      <w:hyperlink r:id="rId504">
+      <w:hyperlink r:id="rId506">
         <w:r>
           <w:rPr>
             <w:rStyle w:val="Hyperlink"/>
@@ -33386,8 +33515,8 @@
         </w:r>
       </w:hyperlink>
     </w:p>
-    <w:bookmarkEnd w:id="505"/>
-    <w:bookmarkStart w:id="506" w:name="Xf1d03c8e78c2da82ff37104161b8190293de477"/>
+    <w:bookmarkEnd w:id="507"/>
+    <w:bookmarkStart w:id="508" w:name="Xf1d03c8e78c2da82ff37104161b8190293de477"/>
     <w:p>
       <w:pPr>
         <w:pStyle w:val="Bibliography"/>
@@ -33451,8 +33580,8 @@
         <w:t xml:space="preserve">.</w:t>
       </w:r>
     </w:p>
-    <w:bookmarkEnd w:id="506"/>
-    <w:bookmarkStart w:id="508" w:name="ref-schmidtSchemaTheoryDiscrete1975"/>
+    <w:bookmarkEnd w:id="508"/>
+    <w:bookmarkStart w:id="510" w:name="ref-schmidtSchemaTheoryDiscrete1975"/>
     <w:p>
       <w:pPr>
         <w:pStyle w:val="Bibliography"/>
@@ -33489,7 +33618,7 @@
       <w:r>
         <w:t xml:space="preserve"> </w:t>
       </w:r>
-      <w:hyperlink r:id="rId507">
+      <w:hyperlink r:id="rId509">
         <w:r>
           <w:rPr>
             <w:rStyle w:val="Hyperlink"/>
@@ -33498,8 +33627,8 @@
         </w:r>
       </w:hyperlink>
     </w:p>
-    <w:bookmarkEnd w:id="508"/>
-    <w:bookmarkStart w:id="510" w:name="X072c1cde369bcb8ccfc8c60c4e4877236c1710d"/>
+    <w:bookmarkEnd w:id="510"/>
+    <w:bookmarkStart w:id="512" w:name="X072c1cde369bcb8ccfc8c60c4e4877236c1710d"/>
     <w:p>
       <w:pPr>
         <w:pStyle w:val="Bibliography"/>
@@ -33545,7 +33674,7 @@
       <w:r>
         <w:t xml:space="preserve"> </w:t>
       </w:r>
-      <w:hyperlink r:id="rId509">
+      <w:hyperlink r:id="rId511">
         <w:r>
           <w:rPr>
             <w:rStyle w:val="Hyperlink"/>
@@ -33554,8 +33683,8 @@
         </w:r>
       </w:hyperlink>
     </w:p>
-    <w:bookmarkEnd w:id="510"/>
-    <w:bookmarkStart w:id="511" w:name="ref-seitzModelingCategoryVariability2023"/>
+    <w:bookmarkEnd w:id="512"/>
+    <w:bookmarkStart w:id="513" w:name="ref-seitzModelingCategoryVariability2023"/>
     <w:p>
       <w:pPr>
         <w:pStyle w:val="Bibliography"/>
@@ -33622,8 +33751,8 @@
         <w:t xml:space="preserve">[Preprint]. PsyArXiv.</w:t>
       </w:r>
     </w:p>
-    <w:bookmarkEnd w:id="511"/>
-    <w:bookmarkStart w:id="512" w:name="ref-seowTransferEffectsVaried2019"/>
+    <w:bookmarkEnd w:id="513"/>
+    <w:bookmarkStart w:id="514" w:name="ref-seowTransferEffectsVaried2019"/>
     <w:p>
       <w:pPr>
         <w:pStyle w:val="Bibliography"/>
@@ -33645,8 +33774,8 @@
         <w:t xml:space="preserve">, 222–227.</w:t>
       </w:r>
     </w:p>
-    <w:bookmarkEnd w:id="512"/>
-    <w:bookmarkStart w:id="514" w:name="Xba9007bcdae70d35df09ac345233f10159cb4bf"/>
+    <w:bookmarkEnd w:id="514"/>
+    <w:bookmarkStart w:id="516" w:name="Xba9007bcdae70d35df09ac345233f10159cb4bf"/>
     <w:p>
       <w:pPr>
         <w:pStyle w:val="Bibliography"/>
@@ -33683,7 +33812,7 @@
       <w:r>
         <w:t xml:space="preserve"> </w:t>
       </w:r>
-      <w:hyperlink r:id="rId513">
+      <w:hyperlink r:id="rId515">
         <w:r>
           <w:rPr>
             <w:rStyle w:val="Hyperlink"/>
@@ -33692,8 +33821,8 @@
         </w:r>
       </w:hyperlink>
     </w:p>
-    <w:bookmarkEnd w:id="514"/>
-    <w:bookmarkStart w:id="516" w:name="ref-sinkeviciuteRoleInputVariability2019"/>
+    <w:bookmarkEnd w:id="516"/>
+    <w:bookmarkStart w:id="518" w:name="ref-sinkeviciuteRoleInputVariability2019"/>
     <w:p>
       <w:pPr>
         <w:pStyle w:val="Bibliography"/>
@@ -33730,7 +33859,7 @@
       <w:r>
         <w:t xml:space="preserve"> </w:t>
       </w:r>
-      <w:hyperlink r:id="rId515">
+      <w:hyperlink r:id="rId517">
         <w:r>
           <w:rPr>
             <w:rStyle w:val="Hyperlink"/>
@@ -33739,8 +33868,8 @@
         </w:r>
       </w:hyperlink>
     </w:p>
-    <w:bookmarkEnd w:id="516"/>
-    <w:bookmarkStart w:id="518" w:name="X0acc7fc1613de11f1df556c6841b86f5c4c9943"/>
+    <w:bookmarkEnd w:id="518"/>
+    <w:bookmarkStart w:id="520" w:name="X0acc7fc1613de11f1df556c6841b86f5c4c9943"/>
     <w:p>
       <w:pPr>
         <w:pStyle w:val="Bibliography"/>
@@ -33789,7 +33918,7 @@
       <w:r>
         <w:t xml:space="preserve"> </w:t>
       </w:r>
-      <w:hyperlink r:id="rId517">
+      <w:hyperlink r:id="rId519">
         <w:r>
           <w:rPr>
             <w:rStyle w:val="Hyperlink"/>
@@ -33798,8 +33927,8 @@
         </w:r>
       </w:hyperlink>
     </w:p>
-    <w:bookmarkEnd w:id="518"/>
-    <w:bookmarkStart w:id="520" w:name="ref-stewartEffectCategoryVariability2002"/>
+    <w:bookmarkEnd w:id="520"/>
+    <w:bookmarkStart w:id="522" w:name="ref-stewartEffectCategoryVariability2002"/>
     <w:p>
       <w:pPr>
         <w:pStyle w:val="Bibliography"/>
@@ -33836,7 +33965,7 @@
       <w:r>
         <w:t xml:space="preserve"> </w:t>
       </w:r>
-      <w:hyperlink r:id="rId519">
+      <w:hyperlink r:id="rId521">
         <w:r>
           <w:rPr>
             <w:rStyle w:val="Hyperlink"/>
@@ -33845,8 +33974,8 @@
         </w:r>
       </w:hyperlink>
     </w:p>
-    <w:bookmarkEnd w:id="520"/>
-    <w:bookmarkStart w:id="522" w:name="X7acf466e043dea9822f78ede980432d030badec"/>
+    <w:bookmarkEnd w:id="522"/>
+    <w:bookmarkStart w:id="524" w:name="X7acf466e043dea9822f78ede980432d030badec"/>
     <w:p>
       <w:pPr>
         <w:pStyle w:val="Bibliography"/>
@@ -33883,7 +34012,7 @@
       <w:r>
         <w:t xml:space="preserve"> </w:t>
       </w:r>
-      <w:hyperlink r:id="rId521">
+      <w:hyperlink r:id="rId523">
         <w:r>
           <w:rPr>
             <w:rStyle w:val="Hyperlink"/>
@@ -33892,8 +34021,8 @@
         </w:r>
       </w:hyperlink>
     </w:p>
-    <w:bookmarkEnd w:id="522"/>
-    <w:bookmarkStart w:id="523" w:name="X7b3c79bfb7654af1f4b03dba64dad1a6765c972"/>
+    <w:bookmarkEnd w:id="524"/>
+    <w:bookmarkStart w:id="525" w:name="X7b3c79bfb7654af1f4b03dba64dad1a6765c972"/>
     <w:p>
       <w:pPr>
         <w:pStyle w:val="Bibliography"/>
@@ -33985,8 +34114,8 @@
         <w:t xml:space="preserve">. R: A Language and Environment for Statistical Computing.</w:t>
       </w:r>
     </w:p>
-    <w:bookmarkEnd w:id="523"/>
-    <w:bookmarkStart w:id="525" w:name="X03164288fbe6d761b530723d503a71767864c64"/>
+    <w:bookmarkEnd w:id="525"/>
+    <w:bookmarkStart w:id="527" w:name="X03164288fbe6d761b530723d503a71767864c64"/>
     <w:p>
       <w:pPr>
         <w:pStyle w:val="Bibliography"/>
@@ -34035,7 +34164,7 @@
       <w:r>
         <w:t xml:space="preserve"> </w:t>
       </w:r>
-      <w:hyperlink r:id="rId524">
+      <w:hyperlink r:id="rId526">
         <w:r>
           <w:rPr>
             <w:rStyle w:val="Hyperlink"/>
@@ -34044,8 +34173,8 @@
         </w:r>
       </w:hyperlink>
     </w:p>
-    <w:bookmarkEnd w:id="525"/>
-    <w:bookmarkStart w:id="527" w:name="ref-thoroughmanRapidReshapingHuman2005"/>
+    <w:bookmarkEnd w:id="527"/>
+    <w:bookmarkStart w:id="529" w:name="ref-thoroughmanRapidReshapingHuman2005"/>
     <w:p>
       <w:pPr>
         <w:pStyle w:val="Bibliography"/>
@@ -34103,7 +34232,7 @@
       <w:r>
         <w:t xml:space="preserve"> </w:t>
       </w:r>
-      <w:hyperlink r:id="rId526">
+      <w:hyperlink r:id="rId528">
         <w:r>
           <w:rPr>
             <w:rStyle w:val="Hyperlink"/>
@@ -34112,8 +34241,8 @@
         </w:r>
       </w:hyperlink>
     </w:p>
-    <w:bookmarkEnd w:id="527"/>
-    <w:bookmarkStart w:id="529" w:name="X7623174e1be406b52c0c1b2ebfa7d41a05becaa"/>
+    <w:bookmarkEnd w:id="529"/>
+    <w:bookmarkStart w:id="531" w:name="X7623174e1be406b52c0c1b2ebfa7d41a05becaa"/>
     <w:p>
       <w:pPr>
         <w:pStyle w:val="Bibliography"/>
@@ -34150,7 +34279,7 @@
       <w:r>
         <w:t xml:space="preserve"> </w:t>
       </w:r>
-      <w:hyperlink r:id="rId528">
+      <w:hyperlink r:id="rId530">
         <w:r>
           <w:rPr>
             <w:rStyle w:val="Hyperlink"/>
@@ -34159,8 +34288,8 @@
         </w:r>
       </w:hyperlink>
     </w:p>
-    <w:bookmarkEnd w:id="529"/>
-    <w:bookmarkStart w:id="531" w:name="Xeb57196bf00d31323c6b648bd4db85656f3af93"/>
+    <w:bookmarkEnd w:id="531"/>
+    <w:bookmarkStart w:id="533" w:name="Xeb57196bf00d31323c6b648bd4db85656f3af93"/>
     <w:p>
       <w:pPr>
         <w:pStyle w:val="Bibliography"/>
@@ -34209,7 +34338,7 @@
       <w:r>
         <w:t xml:space="preserve"> </w:t>
       </w:r>
-      <w:hyperlink r:id="rId530">
+      <w:hyperlink r:id="rId532">
         <w:r>
           <w:rPr>
             <w:rStyle w:val="Hyperlink"/>
@@ -34218,8 +34347,8 @@
         </w:r>
       </w:hyperlink>
     </w:p>
-    <w:bookmarkEnd w:id="531"/>
-    <w:bookmarkStart w:id="533" w:name="ref-twomeyAllRightNoises2018"/>
+    <w:bookmarkEnd w:id="533"/>
+    <w:bookmarkStart w:id="535" w:name="ref-twomeyAllRightNoises2018"/>
     <w:p>
       <w:pPr>
         <w:pStyle w:val="Bibliography"/>
@@ -34274,7 +34403,7 @@
       <w:r>
         <w:t xml:space="preserve"> </w:t>
       </w:r>
-      <w:hyperlink r:id="rId532">
+      <w:hyperlink r:id="rId534">
         <w:r>
           <w:rPr>
             <w:rStyle w:val="Hyperlink"/>
@@ -34283,8 +34412,8 @@
         </w:r>
       </w:hyperlink>
     </w:p>
-    <w:bookmarkEnd w:id="533"/>
-    <w:bookmarkStart w:id="535" w:name="ref-vandamMappingShapeVisuomotor2015"/>
+    <w:bookmarkEnd w:id="535"/>
+    <w:bookmarkStart w:id="537" w:name="ref-vandamMappingShapeVisuomotor2015"/>
     <w:p>
       <w:pPr>
         <w:pStyle w:val="Bibliography"/>
@@ -34387,7 +34516,7 @@
       <w:r>
         <w:t xml:space="preserve"> </w:t>
       </w:r>
-      <w:hyperlink r:id="rId534">
+      <w:hyperlink r:id="rId536">
         <w:r>
           <w:rPr>
             <w:rStyle w:val="Hyperlink"/>
@@ -34396,8 +34525,8 @@
         </w:r>
       </w:hyperlink>
     </w:p>
-    <w:bookmarkEnd w:id="535"/>
-    <w:bookmarkStart w:id="537" w:name="ref-vanrossumSchmidtSchemaTheory1990"/>
+    <w:bookmarkEnd w:id="537"/>
+    <w:bookmarkStart w:id="539" w:name="ref-vanrossumSchmidtSchemaTheory1990"/>
     <w:p>
       <w:pPr>
         <w:pStyle w:val="Bibliography"/>
@@ -34434,7 +34563,7 @@
       <w:r>
         <w:t xml:space="preserve"> </w:t>
       </w:r>
-      <w:hyperlink r:id="rId536">
+      <w:hyperlink r:id="rId538">
         <w:r>
           <w:rPr>
             <w:rStyle w:val="Hyperlink"/>
@@ -34443,8 +34572,8 @@
         </w:r>
       </w:hyperlink>
     </w:p>
-    <w:bookmarkEnd w:id="537"/>
-    <w:bookmarkStart w:id="539" w:name="ref-vigoLearningDifficultyVisual2018"/>
+    <w:bookmarkEnd w:id="539"/>
+    <w:bookmarkStart w:id="541" w:name="ref-vigoLearningDifficultyVisual2018"/>
     <w:p>
       <w:pPr>
         <w:pStyle w:val="Bibliography"/>
@@ -34493,7 +34622,7 @@
       <w:r>
         <w:t xml:space="preserve"> </w:t>
       </w:r>
-      <w:hyperlink r:id="rId538">
+      <w:hyperlink r:id="rId540">
         <w:r>
           <w:rPr>
             <w:rStyle w:val="Hyperlink"/>
@@ -34502,8 +34631,8 @@
         </w:r>
       </w:hyperlink>
     </w:p>
-    <w:bookmarkEnd w:id="539"/>
-    <w:bookmarkStart w:id="541" w:name="X54c569e4f5f7337cfe0ca264af87996376800fb"/>
+    <w:bookmarkEnd w:id="541"/>
+    <w:bookmarkStart w:id="543" w:name="X54c569e4f5f7337cfe0ca264af87996376800fb"/>
     <w:p>
       <w:pPr>
         <w:pStyle w:val="Bibliography"/>
@@ -34527,7 +34656,7 @@
       <w:r>
         <w:t xml:space="preserve"> </w:t>
       </w:r>
-      <w:hyperlink r:id="rId540">
+      <w:hyperlink r:id="rId542">
         <w:r>
           <w:rPr>
             <w:rStyle w:val="Hyperlink"/>
@@ -34536,8 +34665,8 @@
         </w:r>
       </w:hyperlink>
     </w:p>
-    <w:bookmarkEnd w:id="541"/>
-    <w:bookmarkStart w:id="543" w:name="Xc20614634450232b72de235f33b047d0be1d2df"/>
+    <w:bookmarkEnd w:id="543"/>
+    <w:bookmarkStart w:id="545" w:name="Xc20614634450232b72de235f33b047d0be1d2df"/>
     <w:p>
       <w:pPr>
         <w:pStyle w:val="Bibliography"/>
@@ -34574,7 +34703,7 @@
       <w:r>
         <w:t xml:space="preserve"> </w:t>
       </w:r>
-      <w:hyperlink r:id="rId542">
+      <w:hyperlink r:id="rId544">
         <w:r>
           <w:rPr>
             <w:rStyle w:val="Hyperlink"/>
@@ -34583,8 +34712,8 @@
         </w:r>
       </w:hyperlink>
     </w:p>
-    <w:bookmarkEnd w:id="543"/>
-    <w:bookmarkStart w:id="545" w:name="Xa1f5217e32b615353abfd0cc58ec156e1340f18"/>
+    <w:bookmarkEnd w:id="545"/>
+    <w:bookmarkStart w:id="547" w:name="Xa1f5217e32b615353abfd0cc58ec156e1340f18"/>
     <w:p>
       <w:pPr>
         <w:pStyle w:val="Bibliography"/>
@@ -34621,7 +34750,7 @@
       <w:r>
         <w:t xml:space="preserve"> </w:t>
       </w:r>
-      <w:hyperlink r:id="rId544">
+      <w:hyperlink r:id="rId546">
         <w:r>
           <w:rPr>
             <w:rStyle w:val="Hyperlink"/>
@@ -34630,8 +34759,8 @@
         </w:r>
       </w:hyperlink>
     </w:p>
-    <w:bookmarkEnd w:id="545"/>
-    <w:bookmarkStart w:id="547" w:name="ref-wifallReachingResponseSelection2017"/>
+    <w:bookmarkEnd w:id="547"/>
+    <w:bookmarkStart w:id="549" w:name="ref-wifallReachingResponseSelection2017"/>
     <w:p>
       <w:pPr>
         <w:pStyle w:val="Bibliography"/>
@@ -34680,7 +34809,7 @@
       <w:r>
         <w:t xml:space="preserve"> </w:t>
       </w:r>
-      <w:hyperlink r:id="rId546">
+      <w:hyperlink r:id="rId548">
         <w:r>
           <w:rPr>
             <w:rStyle w:val="Hyperlink"/>
@@ -34689,8 +34818,8 @@
         </w:r>
       </w:hyperlink>
     </w:p>
-    <w:bookmarkEnd w:id="547"/>
-    <w:bookmarkStart w:id="549" w:name="Xedde1589a4463afc15faa24be41c02163e3402a"/>
+    <w:bookmarkEnd w:id="549"/>
+    <w:bookmarkStart w:id="551" w:name="Xedde1589a4463afc15faa24be41c02163e3402a"/>
     <w:p>
       <w:pPr>
         <w:pStyle w:val="Bibliography"/>
@@ -34727,7 +34856,7 @@
       <w:r>
         <w:t xml:space="preserve"> </w:t>
       </w:r>
-      <w:hyperlink r:id="rId548">
+      <w:hyperlink r:id="rId550">
         <w:r>
           <w:rPr>
             <w:rStyle w:val="Hyperlink"/>
@@ -34736,8 +34865,8 @@
         </w:r>
       </w:hyperlink>
     </w:p>
-    <w:bookmarkEnd w:id="549"/>
-    <w:bookmarkStart w:id="551" w:name="ref-willeyLongtermMotorLearning2018"/>
+    <w:bookmarkEnd w:id="551"/>
+    <w:bookmarkStart w:id="553" w:name="ref-willeyLongtermMotorLearning2018"/>
     <w:p>
       <w:pPr>
         <w:pStyle w:val="Bibliography"/>
@@ -34786,7 +34915,7 @@
       <w:r>
         <w:t xml:space="preserve"> </w:t>
       </w:r>
-      <w:hyperlink r:id="rId550">
+      <w:hyperlink r:id="rId552">
         <w:r>
           <w:rPr>
             <w:rStyle w:val="Hyperlink"/>
@@ -34795,8 +34924,8 @@
         </w:r>
       </w:hyperlink>
     </w:p>
-    <w:bookmarkEnd w:id="551"/>
-    <w:bookmarkStart w:id="553" w:name="ref-wonnacottInputEffectsAcquisition2012"/>
+    <w:bookmarkEnd w:id="553"/>
+    <w:bookmarkStart w:id="555" w:name="ref-wonnacottInputEffectsAcquisition2012"/>
     <w:p>
       <w:pPr>
         <w:pStyle w:val="Bibliography"/>
@@ -34833,7 +34962,7 @@
       <w:r>
         <w:t xml:space="preserve"> </w:t>
       </w:r>
-      <w:hyperlink r:id="rId552">
+      <w:hyperlink r:id="rId554">
         <w:r>
           <w:rPr>
             <w:rStyle w:val="Hyperlink"/>
@@ -34842,8 +34971,8 @@
         </w:r>
       </w:hyperlink>
     </w:p>
-    <w:bookmarkEnd w:id="553"/>
-    <w:bookmarkStart w:id="555" w:name="ref-wrisbergTrainingProductionNovel1984"/>
+    <w:bookmarkEnd w:id="555"/>
+    <w:bookmarkStart w:id="557" w:name="ref-wrisbergTrainingProductionNovel1984"/>
     <w:p>
       <w:pPr>
         <w:pStyle w:val="Bibliography"/>
@@ -34892,7 +35021,7 @@
       <w:r>
         <w:t xml:space="preserve"> </w:t>
       </w:r>
-      <w:hyperlink r:id="rId554">
+      <w:hyperlink r:id="rId556">
         <w:r>
           <w:rPr>
             <w:rStyle w:val="Hyperlink"/>
@@ -34901,8 +35030,8 @@
         </w:r>
       </w:hyperlink>
     </w:p>
-    <w:bookmarkEnd w:id="555"/>
-    <w:bookmarkStart w:id="557" w:name="X58e2523dae4b1c5dbcd316e961b03f5be2321b7"/>
+    <w:bookmarkEnd w:id="557"/>
+    <w:bookmarkStart w:id="559" w:name="X58e2523dae4b1c5dbcd316e961b03f5be2321b7"/>
     <w:p>
       <w:pPr>
         <w:pStyle w:val="Bibliography"/>
@@ -34981,7 +35110,7 @@
       <w:r>
         <w:t xml:space="preserve"> </w:t>
       </w:r>
-      <w:hyperlink r:id="rId556">
+      <w:hyperlink r:id="rId558">
         <w:r>
           <w:rPr>
             <w:rStyle w:val="Hyperlink"/>
@@ -34990,8 +35119,8 @@
         </w:r>
       </w:hyperlink>
     </w:p>
-    <w:bookmarkEnd w:id="557"/>
-    <w:bookmarkStart w:id="559" w:name="X05a5acade1fdd8bd616f6380d0ca460d0ffe88c"/>
+    <w:bookmarkEnd w:id="559"/>
+    <w:bookmarkStart w:id="561" w:name="X05a5acade1fdd8bd616f6380d0ca460d0ffe88c"/>
     <w:p>
       <w:pPr>
         <w:pStyle w:val="Bibliography"/>
@@ -35070,7 +35199,7 @@
       <w:r>
         <w:t xml:space="preserve"> </w:t>
       </w:r>
-      <w:hyperlink r:id="rId558">
+      <w:hyperlink r:id="rId560">
         <w:r>
           <w:rPr>
             <w:rStyle w:val="Hyperlink"/>
@@ -35079,8 +35208,8 @@
         </w:r>
       </w:hyperlink>
     </w:p>
-    <w:bookmarkEnd w:id="559"/>
-    <w:bookmarkStart w:id="561" w:name="ref-wuSimilaritiesDifferencesSpatial2020"/>
+    <w:bookmarkEnd w:id="561"/>
+    <w:bookmarkStart w:id="563" w:name="ref-wuSimilaritiesDifferencesSpatial2020"/>
     <w:p>
       <w:pPr>
         <w:pStyle w:val="Bibliography"/>
@@ -35117,7 +35246,7 @@
       <w:r>
         <w:t xml:space="preserve"> </w:t>
       </w:r>
-      <w:hyperlink r:id="rId560">
+      <w:hyperlink r:id="rId562">
         <w:r>
           <w:rPr>
             <w:rStyle w:val="Hyperlink"/>
@@ -35126,8 +35255,8 @@
         </w:r>
       </w:hyperlink>
     </w:p>
-    <w:bookmarkEnd w:id="561"/>
-    <w:bookmarkStart w:id="563" w:name="ref-wulfEffectTypePractice1991"/>
+    <w:bookmarkEnd w:id="563"/>
+    <w:bookmarkStart w:id="565" w:name="ref-wulfEffectTypePractice1991"/>
     <w:p>
       <w:pPr>
         <w:pStyle w:val="Bibliography"/>
@@ -35164,7 +35293,7 @@
       <w:r>
         <w:t xml:space="preserve"> </w:t>
       </w:r>
-      <w:hyperlink r:id="rId562">
+      <w:hyperlink r:id="rId564">
         <w:r>
           <w:rPr>
             <w:rStyle w:val="Hyperlink"/>
@@ -35173,8 +35302,8 @@
         </w:r>
       </w:hyperlink>
     </w:p>
-    <w:bookmarkEnd w:id="563"/>
-    <w:bookmarkStart w:id="564" w:name="ref-wulfVariabilityPracticeImplicit1997"/>
+    <w:bookmarkEnd w:id="565"/>
+    <w:bookmarkStart w:id="566" w:name="ref-wulfVariabilityPracticeImplicit1997"/>
     <w:p>
       <w:pPr>
         <w:pStyle w:val="Bibliography"/>
@@ -35238,8 +35367,8 @@
         <w:t xml:space="preserve">.</w:t>
       </w:r>
     </w:p>
-    <w:bookmarkEnd w:id="564"/>
-    <w:bookmarkStart w:id="566" w:name="ref-yangGeneralLearningAbility2020"/>
+    <w:bookmarkEnd w:id="566"/>
+    <w:bookmarkStart w:id="568" w:name="ref-yangGeneralLearningAbility2020"/>
     <w:p>
       <w:pPr>
         <w:pStyle w:val="Bibliography"/>
@@ -35276,7 +35405,7 @@
       <w:r>
         <w:t xml:space="preserve"> </w:t>
       </w:r>
-      <w:hyperlink r:id="rId565">
+      <w:hyperlink r:id="rId567">
         <w:r>
           <w:rPr>
             <w:rStyle w:val="Hyperlink"/>
@@ -35285,8 +35414,8 @@
         </w:r>
       </w:hyperlink>
     </w:p>
-    <w:bookmarkEnd w:id="566"/>
-    <w:bookmarkStart w:id="568" w:name="ref-yangCategoryVariabilityEffect2014"/>
+    <w:bookmarkEnd w:id="568"/>
+    <w:bookmarkStart w:id="570" w:name="ref-yangCategoryVariabilityEffect2014"/>
     <w:p>
       <w:pPr>
         <w:pStyle w:val="Bibliography"/>
@@ -35323,7 +35452,7 @@
       <w:r>
         <w:t xml:space="preserve"> </w:t>
       </w:r>
-      <w:hyperlink r:id="rId567">
+      <w:hyperlink r:id="rId569">
         <w:r>
           <w:rPr>
             <w:rStyle w:val="Hyperlink"/>
@@ -35332,8 +35461,8 @@
         </w:r>
       </w:hyperlink>
     </w:p>
-    <w:bookmarkEnd w:id="568"/>
-    <w:bookmarkStart w:id="570" w:name="X5bcdc8aa62c091e1d556e7a5396401016e2471c"/>
+    <w:bookmarkEnd w:id="570"/>
+    <w:bookmarkStart w:id="572" w:name="X5bcdc8aa62c091e1d556e7a5396401016e2471c"/>
     <w:p>
       <w:pPr>
         <w:pStyle w:val="Bibliography"/>
@@ -35382,7 +35511,7 @@
       <w:r>
         <w:t xml:space="preserve"> </w:t>
       </w:r>
-      <w:hyperlink r:id="rId569">
+      <w:hyperlink r:id="rId571">
         <w:r>
           <w:rPr>
             <w:rStyle w:val="Hyperlink"/>
@@ -35391,8 +35520,8 @@
         </w:r>
       </w:hyperlink>
     </w:p>
-    <w:bookmarkEnd w:id="570"/>
-    <w:bookmarkStart w:id="572" w:name="Xea24fb841ed3c121e2d9fcd335e33f8b38a7184"/>
+    <w:bookmarkEnd w:id="572"/>
+    <w:bookmarkStart w:id="574" w:name="Xea24fb841ed3c121e2d9fcd335e33f8b38a7184"/>
     <w:p>
       <w:pPr>
         <w:pStyle w:val="Bibliography"/>
@@ -35441,7 +35570,7 @@
       <w:r>
         <w:t xml:space="preserve"> </w:t>
       </w:r>
-      <w:hyperlink r:id="rId571">
+      <w:hyperlink r:id="rId573">
         <w:r>
           <w:rPr>
             <w:rStyle w:val="Hyperlink"/>
@@ -35450,9 +35579,9 @@
         </w:r>
       </w:hyperlink>
     </w:p>
-    <w:bookmarkEnd w:id="572"/>
-    <w:bookmarkEnd w:id="573"/>
     <w:bookmarkEnd w:id="574"/>
+    <w:bookmarkEnd w:id="575"/>
+    <w:bookmarkEnd w:id="576"/>
     <w:sectPr/>
   </w:body>
 </w:document>

</xml_diff>

<commit_message>
initial re-render with inclusion of acknowledgement and abstract
</commit_message>
<xml_diff>
--- a/docs/Sections/TG_Full_Dissert.docx
+++ b/docs/Sections/TG_Full_Dissert.docx
@@ -90,13 +90,13 @@
         <w:t xml:space="preserve">(Brekelmans et al., 2022; Jones &amp; Brandt, 2020; Perry et al., 2010; Twomey et al., 2018; Wonnacott et al., 2012)</w:t>
       </w:r>
       <w:r>
-        <w:t xml:space="preserve">, anagram completion</w:t>
-      </w:r>
-      <w:r>
-        <w:t xml:space="preserve"> </w:t>
-      </w:r>
-      <w:r>
-        <w:t xml:space="preserve">(Goode et al., 2008)</w:t>
+        <w:t xml:space="preserve">, pattern and anagram completion tasks</w:t>
+      </w:r>
+      <w:r>
+        <w:t xml:space="preserve"> </w:t>
+      </w:r>
+      <w:r>
+        <w:t xml:space="preserve">(Goode et al., 2008; Zhang &amp; Fyfe, 2024)</w:t>
       </w:r>
       <w:r>
         <w:t xml:space="preserve">, perceptual learning</w:t>
@@ -132,7 +132,7 @@
         <w:t xml:space="preserve"> </w:t>
       </w:r>
       <w:r>
-        <w:t xml:space="preserve">(Fan et al., 2022; Lee et al., 2019; Livesey &amp; McLaren, 2019; Prada &amp; Garcia-Marques, 2020; Reichmann et al., 2023)</w:t>
+        <w:t xml:space="preserve">(Fan et al., 2022; Lee et al., 2019; Livesey &amp; McLaren, 2019; Prada &amp; Garcia-Marques, 2020; Ram et al., 2024; Reichmann et al., 2023)</w:t>
       </w:r>
       <w:r>
         <w:t xml:space="preserve">, visual search</w:t>
@@ -171,16 +171,13 @@
         <w:t xml:space="preserve">(Gershman &amp; Cikara, 2023; Konovalova &amp; Le Mens, 2020; Linville &amp; Fischer, 1993; Park &amp; Hastie, 1987)</w:t>
       </w:r>
       <w:r>
-        <w:t xml:space="preserve"> </w:t>
-      </w:r>
-      <w:r>
         <w:t xml:space="preserve">, simple motor learning</w:t>
       </w:r>
       <w:r>
         <w:t xml:space="preserve"> </w:t>
       </w:r>
       <w:r>
-        <w:t xml:space="preserve">(Braun et al., 2009; Kerr &amp; Booth, 1978; Roller et al., 2001; Willey &amp; Liu, 2018a)</w:t>
+        <w:t xml:space="preserve">(Braun et al., 2009; Roller et al., 2001; Velázquez-Vargas et al., 2024; Willey &amp; Liu, 2018a)</w:t>
       </w:r>
       <w:r>
         <w:t xml:space="preserve">, sports training</w:t>
@@ -213,7 +210,7 @@
         <w:t xml:space="preserve"> </w:t>
       </w:r>
       <w:r>
-        <w:t xml:space="preserve">or</w:t>
+        <w:t xml:space="preserve">and</w:t>
       </w:r>
       <w:r>
         <w:t xml:space="preserve"> </w:t>
@@ -357,7 +354,7 @@
             <w:r>
               <w:drawing>
                 <wp:inline>
-                  <wp:extent cx="5334000" cy="3200400"/>
+                  <wp:extent cx="5334000" cy="3810000"/>
                   <wp:effectExtent b="0" l="0" r="0" t="0"/>
                   <wp:docPr descr="" title="" id="21" name="Picture"/>
                   <a:graphic>
@@ -378,7 +375,7 @@
                         <pic:spPr bwMode="auto">
                           <a:xfrm>
                             <a:off x="0" y="0"/>
-                            <a:ext cx="5334000" cy="3200400"/>
+                            <a:ext cx="5334000" cy="3810000"/>
                           </a:xfrm>
                           <a:prstGeom prst="rect">
                             <a:avLst/>
@@ -25153,7 +25150,7 @@
       </w:r>
     </w:p>
     <w:bookmarkEnd w:id="245"/>
-    <w:bookmarkStart w:id="582" w:name="references"/>
+    <w:bookmarkStart w:id="588" w:name="references"/>
     <w:p>
       <w:pPr>
         <w:pStyle w:val="Heading1"/>
@@ -25162,7 +25159,7 @@
         <w:t xml:space="preserve">References</w:t>
       </w:r>
     </w:p>
-    <w:bookmarkStart w:id="581" w:name="refs"/>
+    <w:bookmarkStart w:id="587" w:name="refs"/>
     <w:bookmarkStart w:id="246" w:name="ref-ahaConceptLearningFlexible1992"/>
     <w:p>
       <w:pPr>
@@ -33221,12 +33218,59 @@
       </w:hyperlink>
     </w:p>
     <w:bookmarkEnd w:id="491"/>
-    <w:bookmarkStart w:id="493" w:name="ref-ravivHowVariabilityShapes2022"/>
+    <w:bookmarkStart w:id="493" w:name="X5a0d18fcfe3965c81ccfdf6d0bb9bd4f247b32d"/>
     <w:p>
       <w:pPr>
         <w:pStyle w:val="Bibliography"/>
       </w:pPr>
       <w:r>
+        <w:t xml:space="preserve">Ram, H., Grinfeld, G., &amp; Liberman, N. (2024). Anticipated variability increases generalization of predictive learning.</w:t>
+      </w:r>
+      <w:r>
+        <w:t xml:space="preserve"> </w:t>
+      </w:r>
+      <w:r>
+        <w:rPr>
+          <w:i/>
+          <w:iCs/>
+        </w:rPr>
+        <w:t xml:space="preserve">Npj Science of Learning</w:t>
+      </w:r>
+      <w:r>
+        <w:t xml:space="preserve">,</w:t>
+      </w:r>
+      <w:r>
+        <w:t xml:space="preserve"> </w:t>
+      </w:r>
+      <w:r>
+        <w:rPr>
+          <w:i/>
+          <w:iCs/>
+        </w:rPr>
+        <w:t xml:space="preserve">9</w:t>
+      </w:r>
+      <w:r>
+        <w:t xml:space="preserve">(1), 1–10.</w:t>
+      </w:r>
+      <w:r>
+        <w:t xml:space="preserve"> </w:t>
+      </w:r>
+      <w:hyperlink r:id="rId492">
+        <w:r>
+          <w:rPr>
+            <w:rStyle w:val="Hyperlink"/>
+          </w:rPr>
+          <w:t xml:space="preserve">https://doi.org/10.1038/s41539-024-00269-z</w:t>
+        </w:r>
+      </w:hyperlink>
+    </w:p>
+    <w:bookmarkEnd w:id="493"/>
+    <w:bookmarkStart w:id="495" w:name="ref-ravivHowVariabilityShapes2022"/>
+    <w:p>
+      <w:pPr>
+        <w:pStyle w:val="Bibliography"/>
+      </w:pPr>
+      <w:r>
         <w:t xml:space="preserve">Raviv, L., Lupyan, G., &amp; Green, S. C. (2022). How variability shapes learning and generalization.</w:t>
       </w:r>
       <w:r>
@@ -33245,7 +33289,7 @@
       <w:r>
         <w:t xml:space="preserve"> </w:t>
       </w:r>
-      <w:hyperlink r:id="rId492">
+      <w:hyperlink r:id="rId494">
         <w:r>
           <w:rPr>
             <w:rStyle w:val="Hyperlink"/>
@@ -33254,8 +33298,8 @@
         </w:r>
       </w:hyperlink>
     </w:p>
-    <w:bookmarkEnd w:id="493"/>
-    <w:bookmarkStart w:id="495" w:name="X61f9aa8b4a5b55db80405c24422323027c81e5f"/>
+    <w:bookmarkEnd w:id="495"/>
+    <w:bookmarkStart w:id="497" w:name="X61f9aa8b4a5b55db80405c24422323027c81e5f"/>
     <w:p>
       <w:pPr>
         <w:pStyle w:val="Bibliography"/>
@@ -33304,7 +33348,7 @@
       <w:r>
         <w:t xml:space="preserve"> </w:t>
       </w:r>
-      <w:hyperlink r:id="rId494">
+      <w:hyperlink r:id="rId496">
         <w:r>
           <w:rPr>
             <w:rStyle w:val="Hyperlink"/>
@@ -33313,8 +33357,8 @@
         </w:r>
       </w:hyperlink>
     </w:p>
-    <w:bookmarkEnd w:id="495"/>
-    <w:bookmarkStart w:id="497" w:name="ref-roarkComparingPerceptualCategory2021"/>
+    <w:bookmarkEnd w:id="497"/>
+    <w:bookmarkStart w:id="499" w:name="ref-roarkComparingPerceptualCategory2021"/>
     <w:p>
       <w:pPr>
         <w:pStyle w:val="Bibliography"/>
@@ -33351,7 +33395,7 @@
       <w:r>
         <w:t xml:space="preserve"> </w:t>
       </w:r>
-      <w:hyperlink r:id="rId496">
+      <w:hyperlink r:id="rId498">
         <w:r>
           <w:rPr>
             <w:rStyle w:val="Hyperlink"/>
@@ -33360,8 +33404,8 @@
         </w:r>
       </w:hyperlink>
     </w:p>
-    <w:bookmarkEnd w:id="497"/>
-    <w:bookmarkStart w:id="499" w:name="ref-robsonSpecificVariedPractice2022a"/>
+    <w:bookmarkEnd w:id="499"/>
+    <w:bookmarkStart w:id="501" w:name="ref-robsonSpecificVariedPractice2022a"/>
     <w:p>
       <w:pPr>
         <w:pStyle w:val="Bibliography"/>
@@ -33398,7 +33442,7 @@
       <w:r>
         <w:t xml:space="preserve"> </w:t>
       </w:r>
-      <w:hyperlink r:id="rId498">
+      <w:hyperlink r:id="rId500">
         <w:r>
           <w:rPr>
             <w:rStyle w:val="Hyperlink"/>
@@ -33407,8 +33451,8 @@
         </w:r>
       </w:hyperlink>
     </w:p>
-    <w:bookmarkEnd w:id="499"/>
-    <w:bookmarkStart w:id="501" w:name="ref-rollerVariablePracticeLenses2001"/>
+    <w:bookmarkEnd w:id="501"/>
+    <w:bookmarkStart w:id="503" w:name="ref-rollerVariablePracticeLenses2001"/>
     <w:p>
       <w:pPr>
         <w:pStyle w:val="Bibliography"/>
@@ -33445,7 +33489,7 @@
       <w:r>
         <w:t xml:space="preserve"> </w:t>
       </w:r>
-      <w:hyperlink r:id="rId500">
+      <w:hyperlink r:id="rId502">
         <w:r>
           <w:rPr>
             <w:rStyle w:val="Hyperlink"/>
@@ -33454,8 +33498,8 @@
         </w:r>
       </w:hyperlink>
     </w:p>
-    <w:bookmarkEnd w:id="501"/>
-    <w:bookmarkStart w:id="503" w:name="Xc5570b410aa984cd5f5bd4b20a2c643bd5fcffc"/>
+    <w:bookmarkEnd w:id="503"/>
+    <w:bookmarkStart w:id="505" w:name="Xc5570b410aa984cd5f5bd4b20a2c643bd5fcffc"/>
     <w:p>
       <w:pPr>
         <w:pStyle w:val="Bibliography"/>
@@ -33513,7 +33557,7 @@
       <w:r>
         <w:t xml:space="preserve"> </w:t>
       </w:r>
-      <w:hyperlink r:id="rId502">
+      <w:hyperlink r:id="rId504">
         <w:r>
           <w:rPr>
             <w:rStyle w:val="Hyperlink"/>
@@ -33522,8 +33566,8 @@
         </w:r>
       </w:hyperlink>
     </w:p>
-    <w:bookmarkEnd w:id="503"/>
-    <w:bookmarkStart w:id="505" w:name="Xcab8540473416335c7d4745a50e2ba7c2a2f664"/>
+    <w:bookmarkEnd w:id="505"/>
+    <w:bookmarkStart w:id="507" w:name="Xcab8540473416335c7d4745a50e2ba7c2a2f664"/>
     <w:p>
       <w:pPr>
         <w:pStyle w:val="Bibliography"/>
@@ -33560,7 +33604,7 @@
       <w:r>
         <w:t xml:space="preserve"> </w:t>
       </w:r>
-      <w:hyperlink r:id="rId504">
+      <w:hyperlink r:id="rId506">
         <w:r>
           <w:rPr>
             <w:rStyle w:val="Hyperlink"/>
@@ -33569,8 +33613,8 @@
         </w:r>
       </w:hyperlink>
     </w:p>
-    <w:bookmarkEnd w:id="505"/>
-    <w:bookmarkStart w:id="507" w:name="ref-sabahWhenLessMore2019"/>
+    <w:bookmarkEnd w:id="507"/>
+    <w:bookmarkStart w:id="509" w:name="ref-sabahWhenLessMore2019"/>
     <w:p>
       <w:pPr>
         <w:pStyle w:val="Bibliography"/>
@@ -33607,7 +33651,7 @@
       <w:r>
         <w:t xml:space="preserve"> </w:t>
       </w:r>
-      <w:hyperlink r:id="rId506">
+      <w:hyperlink r:id="rId508">
         <w:r>
           <w:rPr>
             <w:rStyle w:val="Hyperlink"/>
@@ -33616,8 +33660,8 @@
         </w:r>
       </w:hyperlink>
     </w:p>
-    <w:bookmarkEnd w:id="507"/>
-    <w:bookmarkStart w:id="509" w:name="X57583d54ccab43c744e0fa2336e4c556df32b13"/>
+    <w:bookmarkEnd w:id="509"/>
+    <w:bookmarkStart w:id="511" w:name="X57583d54ccab43c744e0fa2336e4c556df32b13"/>
     <w:p>
       <w:pPr>
         <w:pStyle w:val="Bibliography"/>
@@ -33666,7 +33710,7 @@
       <w:r>
         <w:t xml:space="preserve"> </w:t>
       </w:r>
-      <w:hyperlink r:id="rId508">
+      <w:hyperlink r:id="rId510">
         <w:r>
           <w:rPr>
             <w:rStyle w:val="Hyperlink"/>
@@ -33675,8 +33719,8 @@
         </w:r>
       </w:hyperlink>
     </w:p>
-    <w:bookmarkEnd w:id="509"/>
-    <w:bookmarkStart w:id="511" w:name="Xdf977ba0e3f22e132b04d26319edfec1b78769d"/>
+    <w:bookmarkEnd w:id="511"/>
+    <w:bookmarkStart w:id="513" w:name="Xdf977ba0e3f22e132b04d26319edfec1b78769d"/>
     <w:p>
       <w:pPr>
         <w:pStyle w:val="Bibliography"/>
@@ -33725,7 +33769,7 @@
       <w:r>
         <w:t xml:space="preserve"> </w:t>
       </w:r>
-      <w:hyperlink r:id="rId510">
+      <w:hyperlink r:id="rId512">
         <w:r>
           <w:rPr>
             <w:rStyle w:val="Hyperlink"/>
@@ -33734,8 +33778,8 @@
         </w:r>
       </w:hyperlink>
     </w:p>
-    <w:bookmarkEnd w:id="511"/>
-    <w:bookmarkStart w:id="513" w:name="ref-sakamotoPuttingPsychologyBack2008"/>
+    <w:bookmarkEnd w:id="513"/>
+    <w:bookmarkStart w:id="515" w:name="ref-sakamotoPuttingPsychologyBack2008"/>
     <w:p>
       <w:pPr>
         <w:pStyle w:val="Bibliography"/>
@@ -33784,7 +33828,7 @@
       <w:r>
         <w:t xml:space="preserve"> </w:t>
       </w:r>
-      <w:hyperlink r:id="rId512">
+      <w:hyperlink r:id="rId514">
         <w:r>
           <w:rPr>
             <w:rStyle w:val="Hyperlink"/>
@@ -33793,8 +33837,8 @@
         </w:r>
       </w:hyperlink>
     </w:p>
-    <w:bookmarkEnd w:id="513"/>
-    <w:bookmarkStart w:id="514" w:name="Xf1d03c8e78c2da82ff37104161b8190293de477"/>
+    <w:bookmarkEnd w:id="515"/>
+    <w:bookmarkStart w:id="516" w:name="Xf1d03c8e78c2da82ff37104161b8190293de477"/>
     <w:p>
       <w:pPr>
         <w:pStyle w:val="Bibliography"/>
@@ -33858,8 +33902,8 @@
         <w:t xml:space="preserve">.</w:t>
       </w:r>
     </w:p>
-    <w:bookmarkEnd w:id="514"/>
-    <w:bookmarkStart w:id="516" w:name="ref-schmidtSchemaTheoryDiscrete1975"/>
+    <w:bookmarkEnd w:id="516"/>
+    <w:bookmarkStart w:id="518" w:name="ref-schmidtSchemaTheoryDiscrete1975"/>
     <w:p>
       <w:pPr>
         <w:pStyle w:val="Bibliography"/>
@@ -33896,7 +33940,7 @@
       <w:r>
         <w:t xml:space="preserve"> </w:t>
       </w:r>
-      <w:hyperlink r:id="rId515">
+      <w:hyperlink r:id="rId517">
         <w:r>
           <w:rPr>
             <w:rStyle w:val="Hyperlink"/>
@@ -33905,8 +33949,8 @@
         </w:r>
       </w:hyperlink>
     </w:p>
-    <w:bookmarkEnd w:id="516"/>
-    <w:bookmarkStart w:id="518" w:name="X072c1cde369bcb8ccfc8c60c4e4877236c1710d"/>
+    <w:bookmarkEnd w:id="518"/>
+    <w:bookmarkStart w:id="520" w:name="X072c1cde369bcb8ccfc8c60c4e4877236c1710d"/>
     <w:p>
       <w:pPr>
         <w:pStyle w:val="Bibliography"/>
@@ -33952,7 +33996,7 @@
       <w:r>
         <w:t xml:space="preserve"> </w:t>
       </w:r>
-      <w:hyperlink r:id="rId517">
+      <w:hyperlink r:id="rId519">
         <w:r>
           <w:rPr>
             <w:rStyle w:val="Hyperlink"/>
@@ -33961,8 +34005,8 @@
         </w:r>
       </w:hyperlink>
     </w:p>
-    <w:bookmarkEnd w:id="518"/>
-    <w:bookmarkStart w:id="519" w:name="ref-seitzModelingCategoryVariability2023"/>
+    <w:bookmarkEnd w:id="520"/>
+    <w:bookmarkStart w:id="521" w:name="ref-seitzModelingCategoryVariability2023"/>
     <w:p>
       <w:pPr>
         <w:pStyle w:val="Bibliography"/>
@@ -34029,8 +34073,8 @@
         <w:t xml:space="preserve">[Preprint]. PsyArXiv.</w:t>
       </w:r>
     </w:p>
-    <w:bookmarkEnd w:id="519"/>
-    <w:bookmarkStart w:id="520" w:name="ref-seowTransferEffectsVaried2019"/>
+    <w:bookmarkEnd w:id="521"/>
+    <w:bookmarkStart w:id="522" w:name="ref-seowTransferEffectsVaried2019"/>
     <w:p>
       <w:pPr>
         <w:pStyle w:val="Bibliography"/>
@@ -34052,8 +34096,8 @@
         <w:t xml:space="preserve">, 222–227.</w:t>
       </w:r>
     </w:p>
-    <w:bookmarkEnd w:id="520"/>
-    <w:bookmarkStart w:id="522" w:name="Xba9007bcdae70d35df09ac345233f10159cb4bf"/>
+    <w:bookmarkEnd w:id="522"/>
+    <w:bookmarkStart w:id="524" w:name="Xba9007bcdae70d35df09ac345233f10159cb4bf"/>
     <w:p>
       <w:pPr>
         <w:pStyle w:val="Bibliography"/>
@@ -34090,7 +34134,7 @@
       <w:r>
         <w:t xml:space="preserve"> </w:t>
       </w:r>
-      <w:hyperlink r:id="rId521">
+      <w:hyperlink r:id="rId523">
         <w:r>
           <w:rPr>
             <w:rStyle w:val="Hyperlink"/>
@@ -34099,8 +34143,8 @@
         </w:r>
       </w:hyperlink>
     </w:p>
-    <w:bookmarkEnd w:id="522"/>
-    <w:bookmarkStart w:id="524" w:name="ref-sinkeviciuteRoleInputVariability2019"/>
+    <w:bookmarkEnd w:id="524"/>
+    <w:bookmarkStart w:id="526" w:name="ref-sinkeviciuteRoleInputVariability2019"/>
     <w:p>
       <w:pPr>
         <w:pStyle w:val="Bibliography"/>
@@ -34137,7 +34181,7 @@
       <w:r>
         <w:t xml:space="preserve"> </w:t>
       </w:r>
-      <w:hyperlink r:id="rId523">
+      <w:hyperlink r:id="rId525">
         <w:r>
           <w:rPr>
             <w:rStyle w:val="Hyperlink"/>
@@ -34146,8 +34190,8 @@
         </w:r>
       </w:hyperlink>
     </w:p>
-    <w:bookmarkEnd w:id="524"/>
-    <w:bookmarkStart w:id="526" w:name="X0acc7fc1613de11f1df556c6841b86f5c4c9943"/>
+    <w:bookmarkEnd w:id="526"/>
+    <w:bookmarkStart w:id="528" w:name="X0acc7fc1613de11f1df556c6841b86f5c4c9943"/>
     <w:p>
       <w:pPr>
         <w:pStyle w:val="Bibliography"/>
@@ -34196,7 +34240,7 @@
       <w:r>
         <w:t xml:space="preserve"> </w:t>
       </w:r>
-      <w:hyperlink r:id="rId525">
+      <w:hyperlink r:id="rId527">
         <w:r>
           <w:rPr>
             <w:rStyle w:val="Hyperlink"/>
@@ -34205,8 +34249,8 @@
         </w:r>
       </w:hyperlink>
     </w:p>
-    <w:bookmarkEnd w:id="526"/>
-    <w:bookmarkStart w:id="528" w:name="ref-stewartEffectCategoryVariability2002"/>
+    <w:bookmarkEnd w:id="528"/>
+    <w:bookmarkStart w:id="530" w:name="ref-stewartEffectCategoryVariability2002"/>
     <w:p>
       <w:pPr>
         <w:pStyle w:val="Bibliography"/>
@@ -34243,7 +34287,7 @@
       <w:r>
         <w:t xml:space="preserve"> </w:t>
       </w:r>
-      <w:hyperlink r:id="rId527">
+      <w:hyperlink r:id="rId529">
         <w:r>
           <w:rPr>
             <w:rStyle w:val="Hyperlink"/>
@@ -34252,8 +34296,8 @@
         </w:r>
       </w:hyperlink>
     </w:p>
-    <w:bookmarkEnd w:id="528"/>
-    <w:bookmarkStart w:id="530" w:name="X7acf466e043dea9822f78ede980432d030badec"/>
+    <w:bookmarkEnd w:id="530"/>
+    <w:bookmarkStart w:id="532" w:name="X7acf466e043dea9822f78ede980432d030badec"/>
     <w:p>
       <w:pPr>
         <w:pStyle w:val="Bibliography"/>
@@ -34290,7 +34334,7 @@
       <w:r>
         <w:t xml:space="preserve"> </w:t>
       </w:r>
-      <w:hyperlink r:id="rId529">
+      <w:hyperlink r:id="rId531">
         <w:r>
           <w:rPr>
             <w:rStyle w:val="Hyperlink"/>
@@ -34299,8 +34343,8 @@
         </w:r>
       </w:hyperlink>
     </w:p>
-    <w:bookmarkEnd w:id="530"/>
-    <w:bookmarkStart w:id="531" w:name="X7b3c79bfb7654af1f4b03dba64dad1a6765c972"/>
+    <w:bookmarkEnd w:id="532"/>
+    <w:bookmarkStart w:id="533" w:name="X7b3c79bfb7654af1f4b03dba64dad1a6765c972"/>
     <w:p>
       <w:pPr>
         <w:pStyle w:val="Bibliography"/>
@@ -34392,8 +34436,8 @@
         <w:t xml:space="preserve">. R: A Language and Environment for Statistical Computing.</w:t>
       </w:r>
     </w:p>
-    <w:bookmarkEnd w:id="531"/>
-    <w:bookmarkStart w:id="533" w:name="X03164288fbe6d761b530723d503a71767864c64"/>
+    <w:bookmarkEnd w:id="533"/>
+    <w:bookmarkStart w:id="535" w:name="X03164288fbe6d761b530723d503a71767864c64"/>
     <w:p>
       <w:pPr>
         <w:pStyle w:val="Bibliography"/>
@@ -34442,7 +34486,7 @@
       <w:r>
         <w:t xml:space="preserve"> </w:t>
       </w:r>
-      <w:hyperlink r:id="rId532">
+      <w:hyperlink r:id="rId534">
         <w:r>
           <w:rPr>
             <w:rStyle w:val="Hyperlink"/>
@@ -34451,8 +34495,8 @@
         </w:r>
       </w:hyperlink>
     </w:p>
-    <w:bookmarkEnd w:id="533"/>
-    <w:bookmarkStart w:id="535" w:name="ref-thoroughmanRapidReshapingHuman2005"/>
+    <w:bookmarkEnd w:id="535"/>
+    <w:bookmarkStart w:id="537" w:name="ref-thoroughmanRapidReshapingHuman2005"/>
     <w:p>
       <w:pPr>
         <w:pStyle w:val="Bibliography"/>
@@ -34510,7 +34554,7 @@
       <w:r>
         <w:t xml:space="preserve"> </w:t>
       </w:r>
-      <w:hyperlink r:id="rId534">
+      <w:hyperlink r:id="rId536">
         <w:r>
           <w:rPr>
             <w:rStyle w:val="Hyperlink"/>
@@ -34519,8 +34563,8 @@
         </w:r>
       </w:hyperlink>
     </w:p>
-    <w:bookmarkEnd w:id="535"/>
-    <w:bookmarkStart w:id="537" w:name="X7623174e1be406b52c0c1b2ebfa7d41a05becaa"/>
+    <w:bookmarkEnd w:id="537"/>
+    <w:bookmarkStart w:id="539" w:name="X7623174e1be406b52c0c1b2ebfa7d41a05becaa"/>
     <w:p>
       <w:pPr>
         <w:pStyle w:val="Bibliography"/>
@@ -34557,7 +34601,7 @@
       <w:r>
         <w:t xml:space="preserve"> </w:t>
       </w:r>
-      <w:hyperlink r:id="rId536">
+      <w:hyperlink r:id="rId538">
         <w:r>
           <w:rPr>
             <w:rStyle w:val="Hyperlink"/>
@@ -34566,8 +34610,8 @@
         </w:r>
       </w:hyperlink>
     </w:p>
-    <w:bookmarkEnd w:id="537"/>
-    <w:bookmarkStart w:id="539" w:name="Xeb57196bf00d31323c6b648bd4db85656f3af93"/>
+    <w:bookmarkEnd w:id="539"/>
+    <w:bookmarkStart w:id="541" w:name="Xeb57196bf00d31323c6b648bd4db85656f3af93"/>
     <w:p>
       <w:pPr>
         <w:pStyle w:val="Bibliography"/>
@@ -34616,7 +34660,7 @@
       <w:r>
         <w:t xml:space="preserve"> </w:t>
       </w:r>
-      <w:hyperlink r:id="rId538">
+      <w:hyperlink r:id="rId540">
         <w:r>
           <w:rPr>
             <w:rStyle w:val="Hyperlink"/>
@@ -34625,8 +34669,8 @@
         </w:r>
       </w:hyperlink>
     </w:p>
-    <w:bookmarkEnd w:id="539"/>
-    <w:bookmarkStart w:id="541" w:name="ref-twomeyAllRightNoises2018"/>
+    <w:bookmarkEnd w:id="541"/>
+    <w:bookmarkStart w:id="543" w:name="ref-twomeyAllRightNoises2018"/>
     <w:p>
       <w:pPr>
         <w:pStyle w:val="Bibliography"/>
@@ -34681,7 +34725,7 @@
       <w:r>
         <w:t xml:space="preserve"> </w:t>
       </w:r>
-      <w:hyperlink r:id="rId540">
+      <w:hyperlink r:id="rId542">
         <w:r>
           <w:rPr>
             <w:rStyle w:val="Hyperlink"/>
@@ -34690,8 +34734,8 @@
         </w:r>
       </w:hyperlink>
     </w:p>
-    <w:bookmarkEnd w:id="541"/>
-    <w:bookmarkStart w:id="543" w:name="ref-vandamMappingShapeVisuomotor2015"/>
+    <w:bookmarkEnd w:id="543"/>
+    <w:bookmarkStart w:id="545" w:name="ref-vandamMappingShapeVisuomotor2015"/>
     <w:p>
       <w:pPr>
         <w:pStyle w:val="Bibliography"/>
@@ -34794,7 +34838,7 @@
       <w:r>
         <w:t xml:space="preserve"> </w:t>
       </w:r>
-      <w:hyperlink r:id="rId542">
+      <w:hyperlink r:id="rId544">
         <w:r>
           <w:rPr>
             <w:rStyle w:val="Hyperlink"/>
@@ -34803,8 +34847,8 @@
         </w:r>
       </w:hyperlink>
     </w:p>
-    <w:bookmarkEnd w:id="543"/>
-    <w:bookmarkStart w:id="545" w:name="ref-vanrossumSchmidtSchemaTheory1990"/>
+    <w:bookmarkEnd w:id="545"/>
+    <w:bookmarkStart w:id="547" w:name="ref-vanrossumSchmidtSchemaTheory1990"/>
     <w:p>
       <w:pPr>
         <w:pStyle w:val="Bibliography"/>
@@ -34841,7 +34885,7 @@
       <w:r>
         <w:t xml:space="preserve"> </w:t>
       </w:r>
-      <w:hyperlink r:id="rId544">
+      <w:hyperlink r:id="rId546">
         <w:r>
           <w:rPr>
             <w:rStyle w:val="Hyperlink"/>
@@ -34850,13 +34894,60 @@
         </w:r>
       </w:hyperlink>
     </w:p>
-    <w:bookmarkEnd w:id="545"/>
-    <w:bookmarkStart w:id="547" w:name="ref-vigoLearningDifficultyVisual2018"/>
+    <w:bookmarkEnd w:id="547"/>
+    <w:bookmarkStart w:id="549" w:name="Xafeb16c97ba6ad504a4f88916e9c449313b064b"/>
     <w:p>
       <w:pPr>
         <w:pStyle w:val="Bibliography"/>
       </w:pPr>
       <w:r>
+        <w:t xml:space="preserve">Velázquez-Vargas, C. A., Daw, N. D., &amp; Taylor, J. A. (2024). The role of training variability for model-based and model-free learning of an arbitrary visuomotor mapping.</w:t>
+      </w:r>
+      <w:r>
+        <w:t xml:space="preserve"> </w:t>
+      </w:r>
+      <w:r>
+        <w:rPr>
+          <w:i/>
+          <w:iCs/>
+        </w:rPr>
+        <w:t xml:space="preserve">PLOS Computational Biology</w:t>
+      </w:r>
+      <w:r>
+        <w:t xml:space="preserve">,</w:t>
+      </w:r>
+      <w:r>
+        <w:t xml:space="preserve"> </w:t>
+      </w:r>
+      <w:r>
+        <w:rPr>
+          <w:i/>
+          <w:iCs/>
+        </w:rPr>
+        <w:t xml:space="preserve">20</w:t>
+      </w:r>
+      <w:r>
+        <w:t xml:space="preserve">(9), e1012471.</w:t>
+      </w:r>
+      <w:r>
+        <w:t xml:space="preserve"> </w:t>
+      </w:r>
+      <w:hyperlink r:id="rId548">
+        <w:r>
+          <w:rPr>
+            <w:rStyle w:val="Hyperlink"/>
+          </w:rPr>
+          <w:t xml:space="preserve">https://doi.org/10.1371/journal.pcbi.1012471</w:t>
+        </w:r>
+      </w:hyperlink>
+    </w:p>
+    <w:bookmarkEnd w:id="549"/>
+    <w:bookmarkStart w:id="551" w:name="ref-vigoLearningDifficultyVisual2018"/>
+    <w:p>
+      <w:pPr>
+        <w:pStyle w:val="Bibliography"/>
+      </w:pPr>
+      <w:r>
         <w:t xml:space="preserve">Vigo, R., Doan, K.-M. C., Doan, C. A., &amp; Pinegar, S. (2018). On the learning difficulty of visual and auditory modal concepts:</w:t>
       </w:r>
       <w:r>
@@ -34900,7 +34991,7 @@
       <w:r>
         <w:t xml:space="preserve"> </w:t>
       </w:r>
-      <w:hyperlink r:id="rId546">
+      <w:hyperlink r:id="rId550">
         <w:r>
           <w:rPr>
             <w:rStyle w:val="Hyperlink"/>
@@ -34909,8 +35000,8 @@
         </w:r>
       </w:hyperlink>
     </w:p>
-    <w:bookmarkEnd w:id="547"/>
-    <w:bookmarkStart w:id="549" w:name="X54c569e4f5f7337cfe0ca264af87996376800fb"/>
+    <w:bookmarkEnd w:id="551"/>
+    <w:bookmarkStart w:id="553" w:name="X54c569e4f5f7337cfe0ca264af87996376800fb"/>
     <w:p>
       <w:pPr>
         <w:pStyle w:val="Bibliography"/>
@@ -34934,7 +35025,7 @@
       <w:r>
         <w:t xml:space="preserve"> </w:t>
       </w:r>
-      <w:hyperlink r:id="rId548">
+      <w:hyperlink r:id="rId552">
         <w:r>
           <w:rPr>
             <w:rStyle w:val="Hyperlink"/>
@@ -34943,8 +35034,8 @@
         </w:r>
       </w:hyperlink>
     </w:p>
-    <w:bookmarkEnd w:id="549"/>
-    <w:bookmarkStart w:id="551" w:name="Xc20614634450232b72de235f33b047d0be1d2df"/>
+    <w:bookmarkEnd w:id="553"/>
+    <w:bookmarkStart w:id="555" w:name="Xc20614634450232b72de235f33b047d0be1d2df"/>
     <w:p>
       <w:pPr>
         <w:pStyle w:val="Bibliography"/>
@@ -34981,7 +35072,7 @@
       <w:r>
         <w:t xml:space="preserve"> </w:t>
       </w:r>
-      <w:hyperlink r:id="rId550">
+      <w:hyperlink r:id="rId554">
         <w:r>
           <w:rPr>
             <w:rStyle w:val="Hyperlink"/>
@@ -34990,8 +35081,8 @@
         </w:r>
       </w:hyperlink>
     </w:p>
-    <w:bookmarkEnd w:id="551"/>
-    <w:bookmarkStart w:id="553" w:name="Xa1f5217e32b615353abfd0cc58ec156e1340f18"/>
+    <w:bookmarkEnd w:id="555"/>
+    <w:bookmarkStart w:id="557" w:name="Xa1f5217e32b615353abfd0cc58ec156e1340f18"/>
     <w:p>
       <w:pPr>
         <w:pStyle w:val="Bibliography"/>
@@ -35028,7 +35119,7 @@
       <w:r>
         <w:t xml:space="preserve"> </w:t>
       </w:r>
-      <w:hyperlink r:id="rId552">
+      <w:hyperlink r:id="rId556">
         <w:r>
           <w:rPr>
             <w:rStyle w:val="Hyperlink"/>
@@ -35037,8 +35128,8 @@
         </w:r>
       </w:hyperlink>
     </w:p>
-    <w:bookmarkEnd w:id="553"/>
-    <w:bookmarkStart w:id="555" w:name="ref-wifallReachingResponseSelection2017"/>
+    <w:bookmarkEnd w:id="557"/>
+    <w:bookmarkStart w:id="559" w:name="ref-wifallReachingResponseSelection2017"/>
     <w:p>
       <w:pPr>
         <w:pStyle w:val="Bibliography"/>
@@ -35087,7 +35178,7 @@
       <w:r>
         <w:t xml:space="preserve"> </w:t>
       </w:r>
-      <w:hyperlink r:id="rId554">
+      <w:hyperlink r:id="rId558">
         <w:r>
           <w:rPr>
             <w:rStyle w:val="Hyperlink"/>
@@ -35096,8 +35187,8 @@
         </w:r>
       </w:hyperlink>
     </w:p>
-    <w:bookmarkEnd w:id="555"/>
-    <w:bookmarkStart w:id="557" w:name="Xedde1589a4463afc15faa24be41c02163e3402a"/>
+    <w:bookmarkEnd w:id="559"/>
+    <w:bookmarkStart w:id="561" w:name="Xedde1589a4463afc15faa24be41c02163e3402a"/>
     <w:p>
       <w:pPr>
         <w:pStyle w:val="Bibliography"/>
@@ -35134,7 +35225,7 @@
       <w:r>
         <w:t xml:space="preserve"> </w:t>
       </w:r>
-      <w:hyperlink r:id="rId556">
+      <w:hyperlink r:id="rId560">
         <w:r>
           <w:rPr>
             <w:rStyle w:val="Hyperlink"/>
@@ -35143,8 +35234,8 @@
         </w:r>
       </w:hyperlink>
     </w:p>
-    <w:bookmarkEnd w:id="557"/>
-    <w:bookmarkStart w:id="559" w:name="ref-willeyLongtermMotorLearning2018"/>
+    <w:bookmarkEnd w:id="561"/>
+    <w:bookmarkStart w:id="563" w:name="ref-willeyLongtermMotorLearning2018"/>
     <w:p>
       <w:pPr>
         <w:pStyle w:val="Bibliography"/>
@@ -35193,7 +35284,7 @@
       <w:r>
         <w:t xml:space="preserve"> </w:t>
       </w:r>
-      <w:hyperlink r:id="rId558">
+      <w:hyperlink r:id="rId562">
         <w:r>
           <w:rPr>
             <w:rStyle w:val="Hyperlink"/>
@@ -35202,8 +35293,8 @@
         </w:r>
       </w:hyperlink>
     </w:p>
-    <w:bookmarkEnd w:id="559"/>
-    <w:bookmarkStart w:id="561" w:name="ref-wonnacottInputEffectsAcquisition2012"/>
+    <w:bookmarkEnd w:id="563"/>
+    <w:bookmarkStart w:id="565" w:name="ref-wonnacottInputEffectsAcquisition2012"/>
     <w:p>
       <w:pPr>
         <w:pStyle w:val="Bibliography"/>
@@ -35240,7 +35331,7 @@
       <w:r>
         <w:t xml:space="preserve"> </w:t>
       </w:r>
-      <w:hyperlink r:id="rId560">
+      <w:hyperlink r:id="rId564">
         <w:r>
           <w:rPr>
             <w:rStyle w:val="Hyperlink"/>
@@ -35249,8 +35340,8 @@
         </w:r>
       </w:hyperlink>
     </w:p>
-    <w:bookmarkEnd w:id="561"/>
-    <w:bookmarkStart w:id="563" w:name="ref-wrisbergTrainingProductionNovel1984"/>
+    <w:bookmarkEnd w:id="565"/>
+    <w:bookmarkStart w:id="567" w:name="ref-wrisbergTrainingProductionNovel1984"/>
     <w:p>
       <w:pPr>
         <w:pStyle w:val="Bibliography"/>
@@ -35299,7 +35390,7 @@
       <w:r>
         <w:t xml:space="preserve"> </w:t>
       </w:r>
-      <w:hyperlink r:id="rId562">
+      <w:hyperlink r:id="rId566">
         <w:r>
           <w:rPr>
             <w:rStyle w:val="Hyperlink"/>
@@ -35308,8 +35399,8 @@
         </w:r>
       </w:hyperlink>
     </w:p>
-    <w:bookmarkEnd w:id="563"/>
-    <w:bookmarkStart w:id="565" w:name="X58e2523dae4b1c5dbcd316e961b03f5be2321b7"/>
+    <w:bookmarkEnd w:id="567"/>
+    <w:bookmarkStart w:id="569" w:name="X58e2523dae4b1c5dbcd316e961b03f5be2321b7"/>
     <w:p>
       <w:pPr>
         <w:pStyle w:val="Bibliography"/>
@@ -35388,7 +35479,7 @@
       <w:r>
         <w:t xml:space="preserve"> </w:t>
       </w:r>
-      <w:hyperlink r:id="rId564">
+      <w:hyperlink r:id="rId568">
         <w:r>
           <w:rPr>
             <w:rStyle w:val="Hyperlink"/>
@@ -35397,8 +35488,8 @@
         </w:r>
       </w:hyperlink>
     </w:p>
-    <w:bookmarkEnd w:id="565"/>
-    <w:bookmarkStart w:id="567" w:name="X05a5acade1fdd8bd616f6380d0ca460d0ffe88c"/>
+    <w:bookmarkEnd w:id="569"/>
+    <w:bookmarkStart w:id="571" w:name="X05a5acade1fdd8bd616f6380d0ca460d0ffe88c"/>
     <w:p>
       <w:pPr>
         <w:pStyle w:val="Bibliography"/>
@@ -35477,7 +35568,7 @@
       <w:r>
         <w:t xml:space="preserve"> </w:t>
       </w:r>
-      <w:hyperlink r:id="rId566">
+      <w:hyperlink r:id="rId570">
         <w:r>
           <w:rPr>
             <w:rStyle w:val="Hyperlink"/>
@@ -35486,8 +35577,8 @@
         </w:r>
       </w:hyperlink>
     </w:p>
-    <w:bookmarkEnd w:id="567"/>
-    <w:bookmarkStart w:id="569" w:name="ref-wuSimilaritiesDifferencesSpatial2020"/>
+    <w:bookmarkEnd w:id="571"/>
+    <w:bookmarkStart w:id="573" w:name="ref-wuSimilaritiesDifferencesSpatial2020"/>
     <w:p>
       <w:pPr>
         <w:pStyle w:val="Bibliography"/>
@@ -35524,7 +35615,7 @@
       <w:r>
         <w:t xml:space="preserve"> </w:t>
       </w:r>
-      <w:hyperlink r:id="rId568">
+      <w:hyperlink r:id="rId572">
         <w:r>
           <w:rPr>
             <w:rStyle w:val="Hyperlink"/>
@@ -35533,8 +35624,8 @@
         </w:r>
       </w:hyperlink>
     </w:p>
-    <w:bookmarkEnd w:id="569"/>
-    <w:bookmarkStart w:id="571" w:name="ref-wulfEffectTypePractice1991"/>
+    <w:bookmarkEnd w:id="573"/>
+    <w:bookmarkStart w:id="575" w:name="ref-wulfEffectTypePractice1991"/>
     <w:p>
       <w:pPr>
         <w:pStyle w:val="Bibliography"/>
@@ -35571,7 +35662,7 @@
       <w:r>
         <w:t xml:space="preserve"> </w:t>
       </w:r>
-      <w:hyperlink r:id="rId570">
+      <w:hyperlink r:id="rId574">
         <w:r>
           <w:rPr>
             <w:rStyle w:val="Hyperlink"/>
@@ -35580,8 +35671,8 @@
         </w:r>
       </w:hyperlink>
     </w:p>
-    <w:bookmarkEnd w:id="571"/>
-    <w:bookmarkStart w:id="572" w:name="ref-wulfVariabilityPracticeImplicit1997"/>
+    <w:bookmarkEnd w:id="575"/>
+    <w:bookmarkStart w:id="576" w:name="ref-wulfVariabilityPracticeImplicit1997"/>
     <w:p>
       <w:pPr>
         <w:pStyle w:val="Bibliography"/>
@@ -35645,8 +35736,8 @@
         <w:t xml:space="preserve">.</w:t>
       </w:r>
     </w:p>
-    <w:bookmarkEnd w:id="572"/>
-    <w:bookmarkStart w:id="574" w:name="ref-yangGeneralLearningAbility2020"/>
+    <w:bookmarkEnd w:id="576"/>
+    <w:bookmarkStart w:id="578" w:name="ref-yangGeneralLearningAbility2020"/>
     <w:p>
       <w:pPr>
         <w:pStyle w:val="Bibliography"/>
@@ -35683,7 +35774,7 @@
       <w:r>
         <w:t xml:space="preserve"> </w:t>
       </w:r>
-      <w:hyperlink r:id="rId573">
+      <w:hyperlink r:id="rId577">
         <w:r>
           <w:rPr>
             <w:rStyle w:val="Hyperlink"/>
@@ -35692,8 +35783,8 @@
         </w:r>
       </w:hyperlink>
     </w:p>
-    <w:bookmarkEnd w:id="574"/>
-    <w:bookmarkStart w:id="576" w:name="ref-yangCategoryVariabilityEffect2014"/>
+    <w:bookmarkEnd w:id="578"/>
+    <w:bookmarkStart w:id="580" w:name="ref-yangCategoryVariabilityEffect2014"/>
     <w:p>
       <w:pPr>
         <w:pStyle w:val="Bibliography"/>
@@ -35730,7 +35821,7 @@
       <w:r>
         <w:t xml:space="preserve"> </w:t>
       </w:r>
-      <w:hyperlink r:id="rId575">
+      <w:hyperlink r:id="rId579">
         <w:r>
           <w:rPr>
             <w:rStyle w:val="Hyperlink"/>
@@ -35739,8 +35830,8 @@
         </w:r>
       </w:hyperlink>
     </w:p>
-    <w:bookmarkEnd w:id="576"/>
-    <w:bookmarkStart w:id="578" w:name="X5bcdc8aa62c091e1d556e7a5396401016e2471c"/>
+    <w:bookmarkEnd w:id="580"/>
+    <w:bookmarkStart w:id="582" w:name="X5bcdc8aa62c091e1d556e7a5396401016e2471c"/>
     <w:p>
       <w:pPr>
         <w:pStyle w:val="Bibliography"/>
@@ -35789,7 +35880,7 @@
       <w:r>
         <w:t xml:space="preserve"> </w:t>
       </w:r>
-      <w:hyperlink r:id="rId577">
+      <w:hyperlink r:id="rId581">
         <w:r>
           <w:rPr>
             <w:rStyle w:val="Hyperlink"/>
@@ -35798,8 +35889,8 @@
         </w:r>
       </w:hyperlink>
     </w:p>
-    <w:bookmarkEnd w:id="578"/>
-    <w:bookmarkStart w:id="580" w:name="Xea24fb841ed3c121e2d9fcd335e33f8b38a7184"/>
+    <w:bookmarkEnd w:id="582"/>
+    <w:bookmarkStart w:id="584" w:name="Xea24fb841ed3c121e2d9fcd335e33f8b38a7184"/>
     <w:p>
       <w:pPr>
         <w:pStyle w:val="Bibliography"/>
@@ -35848,7 +35939,7 @@
       <w:r>
         <w:t xml:space="preserve"> </w:t>
       </w:r>
-      <w:hyperlink r:id="rId579">
+      <w:hyperlink r:id="rId583">
         <w:r>
           <w:rPr>
             <w:rStyle w:val="Hyperlink"/>
@@ -35857,9 +35948,56 @@
         </w:r>
       </w:hyperlink>
     </w:p>
-    <w:bookmarkEnd w:id="580"/>
-    <w:bookmarkEnd w:id="581"/>
-    <w:bookmarkEnd w:id="582"/>
+    <w:bookmarkEnd w:id="584"/>
+    <w:bookmarkStart w:id="586" w:name="ref-zhangHighVariabilityLearning2024"/>
+    <w:p>
+      <w:pPr>
+        <w:pStyle w:val="Bibliography"/>
+      </w:pPr>
+      <w:r>
+        <w:t xml:space="preserve">Zhang, T., &amp; Fyfe, E. R. (2024). High variability in learning materials benefits children’s pattern practice.</w:t>
+      </w:r>
+      <w:r>
+        <w:t xml:space="preserve"> </w:t>
+      </w:r>
+      <w:r>
+        <w:rPr>
+          <w:i/>
+          <w:iCs/>
+        </w:rPr>
+        <w:t xml:space="preserve">Journal of Experimental Child Psychology</w:t>
+      </w:r>
+      <w:r>
+        <w:t xml:space="preserve">,</w:t>
+      </w:r>
+      <w:r>
+        <w:t xml:space="preserve"> </w:t>
+      </w:r>
+      <w:r>
+        <w:rPr>
+          <w:i/>
+          <w:iCs/>
+        </w:rPr>
+        <w:t xml:space="preserve">239</w:t>
+      </w:r>
+      <w:r>
+        <w:t xml:space="preserve">, 105829.</w:t>
+      </w:r>
+      <w:r>
+        <w:t xml:space="preserve"> </w:t>
+      </w:r>
+      <w:hyperlink r:id="rId585">
+        <w:r>
+          <w:rPr>
+            <w:rStyle w:val="Hyperlink"/>
+          </w:rPr>
+          <w:t xml:space="preserve">https://doi.org/10.1016/j.jecp.2023.105829</w:t>
+        </w:r>
+      </w:hyperlink>
+    </w:p>
+    <w:bookmarkEnd w:id="586"/>
+    <w:bookmarkEnd w:id="587"/>
+    <w:bookmarkEnd w:id="588"/>
     <w:sectPr/>
   </w:body>
 </w:document>

</xml_diff>